<commit_message>
somewhere in the middle of nowhere
</commit_message>
<xml_diff>
--- a/Ex2 Sergei.docx
+++ b/Ex2 Sergei.docx
@@ -140,6 +140,7 @@
             </w:pPr>
             <w:r>
               <w:rPr>
+                <w:rFonts w:ascii="Times New Roman" w:hAnsi="Times New Roman" w:cs="Times New Roman"/>
                 <w:noProof/>
               </w:rPr>
               <w:drawing>
@@ -200,6 +201,7 @@
             </w:pPr>
             <w:r>
               <w:rPr>
+                <w:rFonts w:ascii="Times New Roman" w:hAnsi="Times New Roman" w:cs="Times New Roman"/>
                 <w:noProof/>
               </w:rPr>
               <w:drawing>
@@ -260,6 +262,7 @@
             </w:pPr>
             <w:r>
               <w:rPr>
+                <w:rFonts w:ascii="Times New Roman" w:hAnsi="Times New Roman" w:cs="Times New Roman"/>
                 <w:noProof/>
               </w:rPr>
               <w:drawing>
@@ -326,12 +329,19 @@
           <w:ilvl w:val="0"/>
           <w:numId w:val="3"/>
         </w:numPr>
-      </w:pPr>
-      <w:r>
+        <w:rPr>
+          <w:rFonts w:ascii="Times New Roman" w:hAnsi="Times New Roman" w:cs="Times New Roman"/>
+        </w:rPr>
+      </w:pPr>
+      <w:r>
+        <w:rPr>
+          <w:rFonts w:ascii="Times New Roman" w:hAnsi="Times New Roman" w:cs="Times New Roman"/>
+        </w:rPr>
         <w:t>For a large n (e.g., n=1000), study the relation between clustering coefficient of the network and p, and explain the reason for such a relation. (You can use the function of transitivity (graph.object) to calculate clustering coefficient).</w:t>
       </w:r>
       <w:r>
         <w:rPr>
+          <w:rFonts w:ascii="Times New Roman" w:hAnsi="Times New Roman" w:cs="Times New Roman"/>
           <w:lang w:val="en-US"/>
         </w:rPr>
         <w:t xml:space="preserve"> </w:t>
@@ -394,63 +404,35 @@
     <w:p>
       <w:pPr>
         <w:rPr>
-          <w:rFonts w:ascii="Helvetica" w:hAnsi="Helvetica"/>
+          <w:rFonts w:ascii="Times New Roman" w:hAnsi="Times New Roman" w:cs="Times New Roman"/>
           <w:u w:val="single"/>
         </w:rPr>
       </w:pPr>
       <w:r>
         <w:rPr>
-          <w:rFonts w:ascii="Helvetica" w:hAnsi="Helvetica"/>
+          <w:rFonts w:ascii="Times New Roman" w:hAnsi="Times New Roman" w:cs="Times New Roman"/>
           <w:u w:val="single"/>
         </w:rPr>
-        <w:t xml:space="preserve">Question </w:t>
-      </w:r>
-      <w:r>
-        <w:rPr>
-          <w:rFonts w:ascii="Helvetica" w:hAnsi="Helvetica"/>
+        <w:t>Question 7 (2 points):</w:t>
+      </w:r>
+    </w:p>
+    <w:p>
+      <w:pPr>
+        <w:rPr>
+          <w:rFonts w:ascii="Times New Roman" w:eastAsia="SimSun" w:hAnsi="Times New Roman" w:cs="Times New Roman"/>
           <w:u w:val="single"/>
         </w:rPr>
-        <w:t>7</w:t>
-      </w:r>
-      <w:r>
-        <w:rPr>
-          <w:rFonts w:ascii="Helvetica" w:hAnsi="Helvetica"/>
+      </w:pPr>
+      <w:r>
+        <w:rPr>
+          <w:rFonts w:ascii="Times New Roman" w:hAnsi="Times New Roman" w:cs="Times New Roman"/>
           <w:u w:val="single"/>
         </w:rPr>
-        <w:t xml:space="preserve"> (</w:t>
-      </w:r>
-      <w:r>
-        <w:rPr>
-          <w:rFonts w:ascii="Helvetica" w:hAnsi="Helvetica"/>
-          <w:u w:val="single"/>
-        </w:rPr>
-        <w:t>2</w:t>
-      </w:r>
-      <w:r>
-        <w:rPr>
-          <w:rFonts w:ascii="Helvetica" w:hAnsi="Helvetica"/>
-          <w:u w:val="single"/>
-        </w:rPr>
-        <w:t xml:space="preserve"> points):</w:t>
-      </w:r>
-    </w:p>
-    <w:p>
-      <w:pPr>
-        <w:rPr>
-          <w:rFonts w:ascii="Helvetica" w:eastAsia="SimSun" w:hAnsi="Helvetica" w:cs="Helvetica"/>
-          <w:u w:val="single"/>
-        </w:rPr>
-      </w:pPr>
-      <w:r>
-        <w:rPr>
-          <w:rFonts w:ascii="Helvetica" w:hAnsi="Helvetica"/>
-          <w:u w:val="single"/>
-        </w:rPr>
         <w:t xml:space="preserve">Check the clustering coefficient and average path length of the Regular, SW1, SW2 and SW3. Describe the trend of clustering coefficient and average path length as </w:t>
       </w:r>
       <w:r>
         <w:rPr>
-          <w:rFonts w:ascii="Helvetica" w:hAnsi="Helvetica"/>
+          <w:rFonts w:ascii="Times New Roman" w:hAnsi="Times New Roman" w:cs="Times New Roman"/>
           <w:i/>
           <w:iCs/>
           <w:u w:val="single"/>
@@ -459,105 +441,120 @@
       </w:r>
       <w:r>
         <w:rPr>
-          <w:rFonts w:ascii="Helvetica" w:hAnsi="Helvetica"/>
+          <w:rFonts w:ascii="Times New Roman" w:hAnsi="Times New Roman" w:cs="Times New Roman"/>
           <w:u w:val="single"/>
         </w:rPr>
-        <w:t xml:space="preserve"> increase. </w:t>
-      </w:r>
-      <w:r>
-        <w:rPr>
-          <w:rFonts w:ascii="Helvetica" w:hAnsi="Helvetica"/>
+        <w:t xml:space="preserve"> increase. Which graph does mimic the desirable attributes of a small world network?</w:t>
+      </w:r>
+      <w:r>
+        <w:rPr>
+          <w:rFonts w:ascii="Times New Roman" w:eastAsia="SimSun" w:hAnsi="Times New Roman" w:cs="Times New Roman"/>
           <w:u w:val="single"/>
         </w:rPr>
-        <w:t xml:space="preserve">Which graph does mimic </w:t>
-      </w:r>
-      <w:r>
-        <w:rPr>
-          <w:rFonts w:ascii="Helvetica" w:hAnsi="Helvetica"/>
-          <w:u w:val="single"/>
-        </w:rPr>
-        <w:t xml:space="preserve">the desirable attributes </w:t>
-      </w:r>
-      <w:r>
-        <w:rPr>
-          <w:rFonts w:ascii="Helvetica" w:hAnsi="Helvetica"/>
-          <w:u w:val="single"/>
-        </w:rPr>
-        <w:t>of</w:t>
-      </w:r>
-      <w:r>
-        <w:rPr>
-          <w:rFonts w:ascii="Helvetica" w:hAnsi="Helvetica"/>
-          <w:u w:val="single"/>
-        </w:rPr>
-        <w:t xml:space="preserve"> a small world network?</w:t>
-      </w:r>
-      <w:r>
-        <w:rPr>
-          <w:rFonts w:ascii="Cambria" w:eastAsia="SimSun" w:hAnsi="Cambria" w:cs="Times New Roman"/>
-          <w:u w:val="single"/>
-        </w:rPr>
         <w:t xml:space="preserve"> </w:t>
       </w:r>
     </w:p>
     <w:p>
       <w:pPr>
         <w:pStyle w:val="NoSpacing"/>
-      </w:pPr>
+        <w:rPr>
+          <w:rFonts w:ascii="Times New Roman" w:hAnsi="Times New Roman" w:cs="Times New Roman"/>
+          <w:i/>
+          <w:iCs/>
+          <w:lang w:val="en-US"/>
+        </w:rPr>
+      </w:pPr>
+      <w:r>
+        <w:rPr>
+          <w:rFonts w:ascii="Times New Roman" w:hAnsi="Times New Roman" w:cs="Times New Roman"/>
+          <w:i/>
+          <w:iCs/>
+          <w:lang w:val="en-US"/>
+        </w:rPr>
+        <w:t>Answer</w:t>
+      </w:r>
     </w:p>
     <w:p>
       <w:pPr>
         <w:pStyle w:val="NoSpacing"/>
-      </w:pPr>
-      <w:r>
-        <w:rPr>
+        <w:rPr>
+          <w:rFonts w:ascii="Times New Roman" w:hAnsi="Times New Roman" w:cs="Times New Roman"/>
+        </w:rPr>
+      </w:pPr>
+      <w:r>
+        <w:rPr>
+          <w:rFonts w:ascii="Times New Roman" w:hAnsi="Times New Roman" w:cs="Times New Roman"/>
           <w:lang w:val="en-US"/>
         </w:rPr>
         <w:t xml:space="preserve">SW1_clustering_coef: </w:t>
       </w:r>
       <w:r>
+        <w:rPr>
+          <w:rFonts w:ascii="Times New Roman" w:hAnsi="Times New Roman" w:cs="Times New Roman"/>
+        </w:rPr>
         <w:t>0.6777076</w:t>
       </w:r>
     </w:p>
     <w:p>
       <w:pPr>
         <w:pStyle w:val="NoSpacing"/>
-      </w:pPr>
-      <w:r>
-        <w:rPr>
+        <w:rPr>
+          <w:rFonts w:ascii="Times New Roman" w:hAnsi="Times New Roman" w:cs="Times New Roman"/>
+        </w:rPr>
+      </w:pPr>
+      <w:r>
+        <w:rPr>
+          <w:rFonts w:ascii="Times New Roman" w:hAnsi="Times New Roman" w:cs="Times New Roman"/>
           <w:lang w:val="en-US"/>
         </w:rPr>
         <w:t>SW1_avg_path_length:</w:t>
       </w:r>
       <w:r>
+        <w:rPr>
+          <w:rFonts w:ascii="Times New Roman" w:hAnsi="Times New Roman" w:cs="Times New Roman"/>
+        </w:rPr>
         <w:t xml:space="preserve"> 8.394292</w:t>
       </w:r>
     </w:p>
     <w:p>
       <w:pPr>
         <w:pStyle w:val="NoSpacing"/>
+        <w:rPr>
+          <w:rFonts w:ascii="Times New Roman" w:hAnsi="Times New Roman" w:cs="Times New Roman"/>
+        </w:rPr>
       </w:pPr>
     </w:p>
     <w:p>
       <w:pPr>
         <w:pStyle w:val="NoSpacing"/>
-      </w:pPr>
-      <w:r>
-        <w:rPr>
+        <w:rPr>
+          <w:rFonts w:ascii="Times New Roman" w:hAnsi="Times New Roman" w:cs="Times New Roman"/>
+        </w:rPr>
+      </w:pPr>
+      <w:r>
+        <w:rPr>
+          <w:rFonts w:ascii="Times New Roman" w:hAnsi="Times New Roman" w:cs="Times New Roman"/>
           <w:lang w:val="en-US"/>
         </w:rPr>
         <w:t xml:space="preserve">SW2_clustering_coef: </w:t>
       </w:r>
       <w:r>
+        <w:rPr>
+          <w:rFonts w:ascii="Times New Roman" w:hAnsi="Times New Roman" w:cs="Times New Roman"/>
+        </w:rPr>
         <w:t>0.6387643</w:t>
       </w:r>
     </w:p>
     <w:p>
       <w:pPr>
         <w:pStyle w:val="NoSpacing"/>
-      </w:pPr>
-      <w:r>
-        <w:rPr>
+        <w:rPr>
+          <w:rFonts w:ascii="Times New Roman" w:hAnsi="Times New Roman" w:cs="Times New Roman"/>
+        </w:rPr>
+      </w:pPr>
+      <w:r>
+        <w:rPr>
+          <w:rFonts w:ascii="Times New Roman" w:hAnsi="Times New Roman" w:cs="Times New Roman"/>
           <w:lang w:val="en-US"/>
         </w:rPr>
         <w:t>SW2_avg_path_</w:t>
@@ -565,60 +562,88 @@
       <w:proofErr w:type="gramStart"/>
       <w:r>
         <w:rPr>
+          <w:rFonts w:ascii="Times New Roman" w:hAnsi="Times New Roman" w:cs="Times New Roman"/>
           <w:lang w:val="en-US"/>
         </w:rPr>
         <w:t>length</w:t>
       </w:r>
       <w:r>
+        <w:rPr>
+          <w:rFonts w:ascii="Times New Roman" w:hAnsi="Times New Roman" w:cs="Times New Roman"/>
+        </w:rPr>
         <w:t xml:space="preserve"> </w:t>
       </w:r>
       <w:r>
         <w:rPr>
+          <w:rFonts w:ascii="Times New Roman" w:hAnsi="Times New Roman" w:cs="Times New Roman"/>
           <w:lang w:val="en-US"/>
         </w:rPr>
         <w:t>:</w:t>
       </w:r>
       <w:proofErr w:type="gramEnd"/>
       <w:r>
+        <w:rPr>
+          <w:rFonts w:ascii="Times New Roman" w:hAnsi="Times New Roman" w:cs="Times New Roman"/>
+        </w:rPr>
         <w:t xml:space="preserve"> 4.26903</w:t>
       </w:r>
     </w:p>
     <w:p>
       <w:pPr>
         <w:pStyle w:val="NoSpacing"/>
+        <w:rPr>
+          <w:rFonts w:ascii="Times New Roman" w:hAnsi="Times New Roman" w:cs="Times New Roman"/>
+        </w:rPr>
       </w:pPr>
     </w:p>
     <w:p>
       <w:pPr>
         <w:pStyle w:val="NoSpacing"/>
-      </w:pPr>
-      <w:r>
-        <w:rPr>
+        <w:rPr>
+          <w:rFonts w:ascii="Times New Roman" w:hAnsi="Times New Roman" w:cs="Times New Roman"/>
+        </w:rPr>
+      </w:pPr>
+      <w:r>
+        <w:rPr>
+          <w:rFonts w:ascii="Times New Roman" w:hAnsi="Times New Roman" w:cs="Times New Roman"/>
           <w:lang w:val="en-US"/>
         </w:rPr>
         <w:t xml:space="preserve">SW3_clustering_coef: </w:t>
       </w:r>
       <w:r>
+        <w:rPr>
+          <w:rFonts w:ascii="Times New Roman" w:hAnsi="Times New Roman" w:cs="Times New Roman"/>
+        </w:rPr>
         <w:t>0.3706598</w:t>
       </w:r>
     </w:p>
     <w:p>
       <w:pPr>
         <w:pStyle w:val="NoSpacing"/>
-      </w:pPr>
-      <w:r>
-        <w:rPr>
+        <w:rPr>
+          <w:rFonts w:ascii="Times New Roman" w:hAnsi="Times New Roman" w:cs="Times New Roman"/>
+        </w:rPr>
+      </w:pPr>
+      <w:r>
+        <w:rPr>
+          <w:rFonts w:ascii="Times New Roman" w:hAnsi="Times New Roman" w:cs="Times New Roman"/>
           <w:lang w:val="en-US"/>
         </w:rPr>
         <w:t>SW3_avg_path_length:</w:t>
       </w:r>
       <w:r>
+        <w:rPr>
+          <w:rFonts w:ascii="Times New Roman" w:hAnsi="Times New Roman" w:cs="Times New Roman"/>
+        </w:rPr>
         <w:t xml:space="preserve"> 2.919309</w:t>
       </w:r>
     </w:p>
     <w:p>
       <w:pPr>
         <w:pStyle w:val="NoSpacing"/>
+        <w:rPr>
+          <w:rFonts w:ascii="Times New Roman" w:hAnsi="Times New Roman" w:cs="Times New Roman"/>
+        </w:rPr>
       </w:pPr>
     </w:p>
     <w:p>
@@ -634,8 +659,15 @@
           <w:rFonts w:ascii="Times New Roman" w:hAnsi="Times New Roman" w:cs="Times New Roman"/>
           <w:lang w:val="en-US"/>
         </w:rPr>
+        <w:t xml:space="preserve">The clustering coefficient and average path length decreases as P gets higher. Small world networks are a type of network that have both local clustering and short average path lengths between nodes. </w:t>
+      </w:r>
+      <w:r>
+        <w:rPr>
+          <w:rFonts w:ascii="Times New Roman" w:hAnsi="Times New Roman" w:cs="Times New Roman"/>
+          <w:lang w:val="en-US"/>
+        </w:rPr>
         <w:lastRenderedPageBreak/>
-        <w:t xml:space="preserve">The clustering coefficient and average path length decreases as P gets higher. Small world networks are a type of network that have both local clustering and short average path lengths between nodes. They are characterized by a few highly connected hubs that are interconnected to many less connected nodes. </w:t>
+        <w:t xml:space="preserve">They are characterized by a few highly connected hubs that are interconnected to many less connected nodes. </w:t>
       </w:r>
       <w:r>
         <w:rPr>
@@ -656,6 +688,7 @@
       <w:pPr>
         <w:pStyle w:val="NoSpacing"/>
         <w:rPr>
+          <w:rFonts w:ascii="Times New Roman" w:hAnsi="Times New Roman" w:cs="Times New Roman"/>
           <w:lang w:val="en-US"/>
         </w:rPr>
       </w:pPr>
@@ -663,14 +696,21 @@
     <w:p>
       <w:pPr>
         <w:pStyle w:val="Heading2"/>
-      </w:pPr>
-      <w:r>
-        <w:rPr>
+        <w:rPr>
+          <w:rFonts w:ascii="Times New Roman" w:hAnsi="Times New Roman" w:cs="Times New Roman"/>
+        </w:rPr>
+      </w:pPr>
+      <w:r>
+        <w:rPr>
+          <w:rFonts w:ascii="Times New Roman" w:hAnsi="Times New Roman" w:cs="Times New Roman"/>
           <w:lang w:val="en-US"/>
         </w:rPr>
         <w:br w:type="page"/>
       </w:r>
       <w:r>
+        <w:rPr>
+          <w:rFonts w:ascii="Times New Roman" w:hAnsi="Times New Roman" w:cs="Times New Roman"/>
+        </w:rPr>
         <w:lastRenderedPageBreak/>
         <w:t>Question 8 (5 points):</w:t>
       </w:r>
@@ -678,12 +718,19 @@
     <w:p>
       <w:pPr>
         <w:pStyle w:val="NoSpacing"/>
-      </w:pPr>
-      <w:r>
+        <w:rPr>
+          <w:rFonts w:ascii="Times New Roman" w:hAnsi="Times New Roman" w:cs="Times New Roman"/>
+        </w:rPr>
+      </w:pPr>
+      <w:r>
+        <w:rPr>
+          <w:rFonts w:ascii="Times New Roman" w:hAnsi="Times New Roman" w:cs="Times New Roman"/>
+        </w:rPr>
         <w:t>You might realize not every value of p can return you a small-world network that you are looking for. Then a question arises as how can one find the range of p. In the Figure 2 of Watts and Strogatz (1998)</w:t>
       </w:r>
       <w:r>
         <w:rPr>
+          <w:rFonts w:ascii="Times New Roman" w:hAnsi="Times New Roman" w:cs="Times New Roman"/>
           <w:lang w:val="en-US"/>
         </w:rPr>
         <w:t xml:space="preserve"> (</w:t>
@@ -692,57 +739,44 @@
         <w:r>
           <w:rPr>
             <w:rStyle w:val="Hyperlink"/>
+            <w:rFonts w:ascii="Times New Roman" w:hAnsi="Times New Roman" w:cs="Times New Roman"/>
             <w:lang w:val="en-US"/>
           </w:rPr>
-          <w:t>https://www-nature-com.proxy.librar</w:t>
-        </w:r>
-        <w:r>
-          <w:rPr>
-            <w:rStyle w:val="Hyperlink"/>
-            <w:lang w:val="en-US"/>
-          </w:rPr>
-          <w:t>y</w:t>
-        </w:r>
-        <w:r>
-          <w:rPr>
-            <w:rStyle w:val="Hyperlink"/>
-            <w:lang w:val="en-US"/>
-          </w:rPr>
-          <w:t>.uu.</w:t>
-        </w:r>
-        <w:r>
-          <w:rPr>
-            <w:rStyle w:val="Hyperlink"/>
-            <w:lang w:val="en-US"/>
-          </w:rPr>
-          <w:t>n</w:t>
-        </w:r>
-        <w:r>
-          <w:rPr>
-            <w:rStyle w:val="Hyperlink"/>
-            <w:lang w:val="en-US"/>
-          </w:rPr>
-          <w:t>l/articles/30918</w:t>
+          <w:t>https://www-nature-com.proxy.library.uu.nl/articles/30918</w:t>
         </w:r>
       </w:hyperlink>
       <w:r>
         <w:rPr>
+          <w:rFonts w:ascii="Times New Roman" w:hAnsi="Times New Roman" w:cs="Times New Roman"/>
           <w:lang w:val="en-US"/>
         </w:rPr>
         <w:t>)</w:t>
       </w:r>
       <w:r>
+        <w:rPr>
+          <w:rFonts w:ascii="Times New Roman" w:hAnsi="Times New Roman" w:cs="Times New Roman"/>
+        </w:rPr>
         <w:t>, it explains how can one decide the range of p by looking at the dynamics between path length and clustering coefficient.</w:t>
       </w:r>
     </w:p>
-    <w:p/>
+    <w:p>
+      <w:pPr>
+        <w:rPr>
+          <w:rFonts w:ascii="Times New Roman" w:hAnsi="Times New Roman" w:cs="Times New Roman"/>
+        </w:rPr>
+      </w:pPr>
+    </w:p>
     <w:p>
       <w:pPr>
         <w:pStyle w:val="NoSpacing"/>
         <w:keepNext/>
-      </w:pPr>
-      <w:r>
-        <w:rPr>
+        <w:rPr>
+          <w:rFonts w:ascii="Times New Roman" w:hAnsi="Times New Roman" w:cs="Times New Roman"/>
+        </w:rPr>
+      </w:pPr>
+      <w:r>
+        <w:rPr>
+          <w:rFonts w:ascii="Times New Roman" w:hAnsi="Times New Roman" w:cs="Times New Roman"/>
           <w:noProof/>
         </w:rPr>
         <w:drawing>
@@ -785,44 +819,71 @@
     <w:p>
       <w:pPr>
         <w:pStyle w:val="Caption"/>
-      </w:pPr>
-      <w:r>
+        <w:rPr>
+          <w:rFonts w:ascii="Times New Roman" w:hAnsi="Times New Roman" w:cs="Times New Roman"/>
+        </w:rPr>
+      </w:pPr>
+      <w:r>
+        <w:rPr>
+          <w:rFonts w:ascii="Times New Roman" w:hAnsi="Times New Roman" w:cs="Times New Roman"/>
+        </w:rPr>
         <w:t xml:space="preserve">Figure </w:t>
       </w:r>
       <w:r>
+        <w:rPr>
+          <w:rFonts w:ascii="Times New Roman" w:hAnsi="Times New Roman" w:cs="Times New Roman"/>
+        </w:rPr>
         <w:fldChar w:fldCharType="begin"/>
       </w:r>
       <w:r>
+        <w:rPr>
+          <w:rFonts w:ascii="Times New Roman" w:hAnsi="Times New Roman" w:cs="Times New Roman"/>
+        </w:rPr>
         <w:instrText xml:space="preserve"> SEQ Figure \* ARABIC </w:instrText>
       </w:r>
       <w:r>
+        <w:rPr>
+          <w:rFonts w:ascii="Times New Roman" w:hAnsi="Times New Roman" w:cs="Times New Roman"/>
+        </w:rPr>
         <w:fldChar w:fldCharType="separate"/>
       </w:r>
       <w:r>
         <w:rPr>
+          <w:rFonts w:ascii="Times New Roman" w:hAnsi="Times New Roman" w:cs="Times New Roman"/>
           <w:noProof/>
         </w:rPr>
         <w:t>1</w:t>
       </w:r>
       <w:r>
         <w:rPr>
+          <w:rFonts w:ascii="Times New Roman" w:hAnsi="Times New Roman" w:cs="Times New Roman"/>
           <w:noProof/>
         </w:rPr>
         <w:fldChar w:fldCharType="end"/>
       </w:r>
       <w:r>
         <w:rPr>
+          <w:rFonts w:ascii="Times New Roman" w:hAnsi="Times New Roman" w:cs="Times New Roman"/>
           <w:lang w:val="en-US"/>
         </w:rPr>
         <w:t xml:space="preserve"> </w:t>
       </w:r>
       <w:r>
+        <w:rPr>
+          <w:rFonts w:ascii="Times New Roman" w:hAnsi="Times New Roman" w:cs="Times New Roman"/>
+        </w:rPr>
         <w:t>Figure 2: Characteristic path length L(p) and clustering coefficient C(p) for the family of randomly rewired graphs described in Fig. 1.</w:t>
       </w:r>
     </w:p>
     <w:p>
-      <w:r>
-        <w:rPr>
+      <w:pPr>
+        <w:rPr>
+          <w:rFonts w:ascii="Times New Roman" w:hAnsi="Times New Roman" w:cs="Times New Roman"/>
+        </w:rPr>
+      </w:pPr>
+      <w:r>
+        <w:rPr>
+          <w:rFonts w:ascii="Times New Roman" w:hAnsi="Times New Roman" w:cs="Times New Roman"/>
           <w:color w:val="222222"/>
           <w:shd w:val="clear" w:color="auto" w:fill="FFFFFF"/>
         </w:rPr>
@@ -830,6 +891,7 @@
       </w:r>
       <w:r>
         <w:rPr>
+          <w:rFonts w:ascii="Times New Roman" w:hAnsi="Times New Roman" w:cs="Times New Roman"/>
           <w:i/>
           <w:iCs/>
           <w:color w:val="222222"/>
@@ -839,6 +901,7 @@
       </w:r>
       <w:r>
         <w:rPr>
+          <w:rFonts w:ascii="Times New Roman" w:hAnsi="Times New Roman" w:cs="Times New Roman"/>
           <w:color w:val="222222"/>
           <w:shd w:val="clear" w:color="auto" w:fill="FFFFFF"/>
         </w:rPr>
@@ -846,6 +909,7 @@
       </w:r>
       <w:r>
         <w:rPr>
+          <w:rFonts w:ascii="Times New Roman" w:hAnsi="Times New Roman" w:cs="Times New Roman"/>
           <w:i/>
           <w:iCs/>
           <w:color w:val="222222"/>
@@ -855,6 +919,7 @@
       </w:r>
       <w:r>
         <w:rPr>
+          <w:rFonts w:ascii="Times New Roman" w:hAnsi="Times New Roman" w:cs="Times New Roman"/>
           <w:color w:val="222222"/>
           <w:shd w:val="clear" w:color="auto" w:fill="FFFFFF"/>
         </w:rPr>
@@ -862,6 +927,7 @@
       </w:r>
       <w:r>
         <w:rPr>
+          <w:rFonts w:ascii="Times New Roman" w:hAnsi="Times New Roman" w:cs="Times New Roman"/>
           <w:i/>
           <w:iCs/>
           <w:color w:val="222222"/>
@@ -871,6 +937,7 @@
       </w:r>
       <w:r>
         <w:rPr>
+          <w:rFonts w:ascii="Times New Roman" w:hAnsi="Times New Roman" w:cs="Times New Roman"/>
           <w:color w:val="222222"/>
           <w:shd w:val="clear" w:color="auto" w:fill="FFFFFF"/>
         </w:rPr>
@@ -878,6 +945,7 @@
       </w:r>
       <w:r>
         <w:rPr>
+          <w:rFonts w:ascii="Times New Roman" w:hAnsi="Times New Roman" w:cs="Times New Roman"/>
           <w:i/>
           <w:iCs/>
           <w:color w:val="222222"/>
@@ -887,6 +955,7 @@
       </w:r>
       <w:r>
         <w:rPr>
+          <w:rFonts w:ascii="Times New Roman" w:hAnsi="Times New Roman" w:cs="Times New Roman"/>
           <w:color w:val="222222"/>
           <w:shd w:val="clear" w:color="auto" w:fill="FFFFFF"/>
         </w:rPr>
@@ -894,6 +963,7 @@
       </w:r>
       <w:r>
         <w:rPr>
+          <w:rFonts w:ascii="Times New Roman" w:hAnsi="Times New Roman" w:cs="Times New Roman"/>
           <w:i/>
           <w:iCs/>
           <w:color w:val="222222"/>
@@ -903,6 +973,7 @@
       </w:r>
       <w:r>
         <w:rPr>
+          <w:rFonts w:ascii="Times New Roman" w:hAnsi="Times New Roman" w:cs="Times New Roman"/>
           <w:i/>
           <w:iCs/>
           <w:color w:val="222222"/>
@@ -915,6 +986,7 @@
       </w:r>
       <w:r>
         <w:rPr>
+          <w:rFonts w:ascii="Times New Roman" w:hAnsi="Times New Roman" w:cs="Times New Roman"/>
           <w:color w:val="222222"/>
           <w:shd w:val="clear" w:color="auto" w:fill="FFFFFF"/>
         </w:rPr>
@@ -922,6 +994,7 @@
       </w:r>
       <w:r>
         <w:rPr>
+          <w:rFonts w:ascii="Times New Roman" w:hAnsi="Times New Roman" w:cs="Times New Roman"/>
           <w:i/>
           <w:iCs/>
           <w:color w:val="222222"/>
@@ -931,6 +1004,7 @@
       </w:r>
       <w:r>
         <w:rPr>
+          <w:rFonts w:ascii="Times New Roman" w:hAnsi="Times New Roman" w:cs="Times New Roman"/>
           <w:i/>
           <w:iCs/>
           <w:color w:val="222222"/>
@@ -943,6 +1017,7 @@
       </w:r>
       <w:r>
         <w:rPr>
+          <w:rFonts w:ascii="Times New Roman" w:hAnsi="Times New Roman" w:cs="Times New Roman"/>
           <w:color w:val="222222"/>
           <w:shd w:val="clear" w:color="auto" w:fill="FFFFFF"/>
         </w:rPr>
@@ -950,6 +1025,7 @@
       </w:r>
       <w:r>
         <w:rPr>
+          <w:rFonts w:ascii="Times New Roman" w:hAnsi="Times New Roman" w:cs="Times New Roman"/>
           <w:i/>
           <w:iCs/>
           <w:color w:val="222222"/>
@@ -959,6 +1035,7 @@
       </w:r>
       <w:r>
         <w:rPr>
+          <w:rFonts w:ascii="Times New Roman" w:hAnsi="Times New Roman" w:cs="Times New Roman"/>
           <w:i/>
           <w:iCs/>
           <w:color w:val="222222"/>
@@ -971,6 +1048,7 @@
       </w:r>
       <w:r>
         <w:rPr>
+          <w:rFonts w:ascii="Times New Roman" w:hAnsi="Times New Roman" w:cs="Times New Roman"/>
           <w:color w:val="222222"/>
           <w:shd w:val="clear" w:color="auto" w:fill="FFFFFF"/>
         </w:rPr>
@@ -978,6 +1056,7 @@
       </w:r>
       <w:r>
         <w:rPr>
+          <w:rFonts w:ascii="Times New Roman" w:hAnsi="Times New Roman" w:cs="Times New Roman"/>
           <w:i/>
           <w:iCs/>
           <w:color w:val="222222"/>
@@ -987,6 +1066,7 @@
       </w:r>
       <w:r>
         <w:rPr>
+          <w:rFonts w:ascii="Times New Roman" w:hAnsi="Times New Roman" w:cs="Times New Roman"/>
           <w:color w:val="222222"/>
           <w:shd w:val="clear" w:color="auto" w:fill="FFFFFF"/>
         </w:rPr>
@@ -994,6 +1074,7 @@
       </w:r>
       <w:r>
         <w:rPr>
+          <w:rFonts w:ascii="Times New Roman" w:hAnsi="Times New Roman" w:cs="Times New Roman"/>
           <w:i/>
           <w:iCs/>
           <w:color w:val="222222"/>
@@ -1003,6 +1084,7 @@
       </w:r>
       <w:r>
         <w:rPr>
+          <w:rFonts w:ascii="Times New Roman" w:hAnsi="Times New Roman" w:cs="Times New Roman"/>
           <w:color w:val="222222"/>
           <w:shd w:val="clear" w:color="auto" w:fill="FFFFFF"/>
         </w:rPr>
@@ -1010,6 +1092,7 @@
       </w:r>
       <w:r>
         <w:rPr>
+          <w:rFonts w:ascii="Times New Roman" w:hAnsi="Times New Roman" w:cs="Times New Roman"/>
           <w:i/>
           <w:iCs/>
           <w:color w:val="222222"/>
@@ -1019,6 +1102,7 @@
       </w:r>
       <w:r>
         <w:rPr>
+          <w:rFonts w:ascii="Times New Roman" w:hAnsi="Times New Roman" w:cs="Times New Roman"/>
           <w:i/>
           <w:iCs/>
           <w:color w:val="222222"/>
@@ -1031,6 +1115,7 @@
       </w:r>
       <w:r>
         <w:rPr>
+          <w:rFonts w:ascii="Times New Roman" w:hAnsi="Times New Roman" w:cs="Times New Roman"/>
           <w:color w:val="222222"/>
           <w:shd w:val="clear" w:color="auto" w:fill="FFFFFF"/>
         </w:rPr>
@@ -1038,6 +1123,7 @@
       </w:r>
       <w:r>
         <w:rPr>
+          <w:rFonts w:ascii="Times New Roman" w:hAnsi="Times New Roman" w:cs="Times New Roman"/>
           <w:i/>
           <w:iCs/>
           <w:color w:val="222222"/>
@@ -1047,6 +1133,7 @@
       </w:r>
       <w:r>
         <w:rPr>
+          <w:rFonts w:ascii="Times New Roman" w:hAnsi="Times New Roman" w:cs="Times New Roman"/>
           <w:color w:val="222222"/>
           <w:shd w:val="clear" w:color="auto" w:fill="FFFFFF"/>
         </w:rPr>
@@ -1054,6 +1141,7 @@
       </w:r>
       <w:r>
         <w:rPr>
+          <w:rFonts w:ascii="Times New Roman" w:hAnsi="Times New Roman" w:cs="Times New Roman"/>
           <w:i/>
           <w:iCs/>
           <w:color w:val="222222"/>
@@ -1063,6 +1151,7 @@
       </w:r>
       <w:r>
         <w:rPr>
+          <w:rFonts w:ascii="Times New Roman" w:hAnsi="Times New Roman" w:cs="Times New Roman"/>
           <w:i/>
           <w:iCs/>
           <w:color w:val="222222"/>
@@ -1075,6 +1164,7 @@
       </w:r>
       <w:r>
         <w:rPr>
+          <w:rFonts w:ascii="Times New Roman" w:hAnsi="Times New Roman" w:cs="Times New Roman"/>
           <w:color w:val="222222"/>
           <w:shd w:val="clear" w:color="auto" w:fill="FFFFFF"/>
         </w:rPr>
@@ -1082,6 +1172,7 @@
       </w:r>
       <w:r>
         <w:rPr>
+          <w:rFonts w:ascii="Times New Roman" w:hAnsi="Times New Roman" w:cs="Times New Roman"/>
           <w:i/>
           <w:iCs/>
           <w:color w:val="222222"/>
@@ -1091,6 +1182,7 @@
       </w:r>
       <w:r>
         <w:rPr>
+          <w:rFonts w:ascii="Times New Roman" w:hAnsi="Times New Roman" w:cs="Times New Roman"/>
           <w:color w:val="222222"/>
           <w:shd w:val="clear" w:color="auto" w:fill="FFFFFF"/>
         </w:rPr>
@@ -1098,6 +1190,7 @@
       </w:r>
       <w:r>
         <w:rPr>
+          <w:rFonts w:ascii="Times New Roman" w:hAnsi="Times New Roman" w:cs="Times New Roman"/>
           <w:i/>
           <w:iCs/>
           <w:color w:val="222222"/>
@@ -1107,6 +1200,7 @@
       </w:r>
       <w:r>
         <w:rPr>
+          <w:rFonts w:ascii="Times New Roman" w:hAnsi="Times New Roman" w:cs="Times New Roman"/>
           <w:color w:val="222222"/>
           <w:shd w:val="clear" w:color="auto" w:fill="FFFFFF"/>
         </w:rPr>
@@ -1114,6 +1208,7 @@
       </w:r>
       <w:r>
         <w:rPr>
+          <w:rFonts w:ascii="Times New Roman" w:hAnsi="Times New Roman" w:cs="Times New Roman"/>
           <w:i/>
           <w:iCs/>
           <w:color w:val="222222"/>
@@ -1123,6 +1218,7 @@
       </w:r>
       <w:r>
         <w:rPr>
+          <w:rFonts w:ascii="Times New Roman" w:hAnsi="Times New Roman" w:cs="Times New Roman"/>
           <w:i/>
           <w:iCs/>
           <w:color w:val="222222"/>
@@ -1135,6 +1231,7 @@
       </w:r>
       <w:r>
         <w:rPr>
+          <w:rFonts w:ascii="Times New Roman" w:hAnsi="Times New Roman" w:cs="Times New Roman"/>
           <w:color w:val="222222"/>
           <w:shd w:val="clear" w:color="auto" w:fill="FFFFFF"/>
         </w:rPr>
@@ -1142,6 +1239,7 @@
       </w:r>
       <w:r>
         <w:rPr>
+          <w:rFonts w:ascii="Times New Roman" w:hAnsi="Times New Roman" w:cs="Times New Roman"/>
           <w:i/>
           <w:iCs/>
           <w:color w:val="222222"/>
@@ -1151,6 +1249,7 @@
       </w:r>
       <w:r>
         <w:rPr>
+          <w:rFonts w:ascii="Times New Roman" w:hAnsi="Times New Roman" w:cs="Times New Roman"/>
           <w:color w:val="222222"/>
           <w:shd w:val="clear" w:color="auto" w:fill="FFFFFF"/>
         </w:rPr>
@@ -1158,6 +1257,7 @@
       </w:r>
       <w:r>
         <w:rPr>
+          <w:rFonts w:ascii="Times New Roman" w:hAnsi="Times New Roman" w:cs="Times New Roman"/>
           <w:i/>
           <w:iCs/>
           <w:color w:val="222222"/>
@@ -1167,23 +1267,39 @@
       </w:r>
       <w:r>
         <w:rPr>
+          <w:rFonts w:ascii="Times New Roman" w:hAnsi="Times New Roman" w:cs="Times New Roman"/>
           <w:color w:val="222222"/>
           <w:shd w:val="clear" w:color="auto" w:fill="FFFFFF"/>
         </w:rPr>
         <w:t> measures the cliquishness of a typical friendship circle. The data shown in the figure are averages over 20 random realizations of the rewiring process described in </w:t>
       </w:r>
       <w:r>
+        <w:rPr>
+          <w:rFonts w:ascii="Times New Roman" w:hAnsi="Times New Roman" w:cs="Times New Roman"/>
+        </w:rPr>
         <w:fldChar w:fldCharType="begin"/>
       </w:r>
       <w:r>
+        <w:rPr>
+          <w:rFonts w:ascii="Times New Roman" w:hAnsi="Times New Roman" w:cs="Times New Roman"/>
+        </w:rPr>
         <w:instrText>HYPERLINK "https://www-nature-com.proxy.library.uu.nl/articles/30918" \l "Fig1"</w:instrText>
       </w:r>
       <w:r>
+        <w:rPr>
+          <w:rFonts w:ascii="Times New Roman" w:hAnsi="Times New Roman" w:cs="Times New Roman"/>
+        </w:rPr>
+      </w:r>
+      <w:r>
+        <w:rPr>
+          <w:rFonts w:ascii="Times New Roman" w:hAnsi="Times New Roman" w:cs="Times New Roman"/>
+        </w:rPr>
         <w:fldChar w:fldCharType="separate"/>
       </w:r>
       <w:r>
         <w:rPr>
           <w:rStyle w:val="Hyperlink"/>
+          <w:rFonts w:ascii="Times New Roman" w:hAnsi="Times New Roman" w:cs="Times New Roman"/>
           <w:color w:val="006699"/>
           <w:shd w:val="clear" w:color="auto" w:fill="FFFFFF"/>
         </w:rPr>
@@ -1192,6 +1308,7 @@
       <w:r>
         <w:rPr>
           <w:rStyle w:val="Hyperlink"/>
+          <w:rFonts w:ascii="Times New Roman" w:hAnsi="Times New Roman" w:cs="Times New Roman"/>
           <w:color w:val="006699"/>
           <w:shd w:val="clear" w:color="auto" w:fill="FFFFFF"/>
         </w:rPr>
@@ -1199,6 +1316,7 @@
       </w:r>
       <w:r>
         <w:rPr>
+          <w:rFonts w:ascii="Times New Roman" w:hAnsi="Times New Roman" w:cs="Times New Roman"/>
           <w:color w:val="222222"/>
           <w:shd w:val="clear" w:color="auto" w:fill="FFFFFF"/>
         </w:rPr>
@@ -1206,6 +1324,7 @@
       </w:r>
       <w:r>
         <w:rPr>
+          <w:rFonts w:ascii="Times New Roman" w:hAnsi="Times New Roman" w:cs="Times New Roman"/>
           <w:i/>
           <w:iCs/>
           <w:color w:val="222222"/>
@@ -1215,6 +1334,7 @@
       </w:r>
       <w:r>
         <w:rPr>
+          <w:rFonts w:ascii="Times New Roman" w:hAnsi="Times New Roman" w:cs="Times New Roman"/>
           <w:color w:val="222222"/>
           <w:shd w:val="clear" w:color="auto" w:fill="FFFFFF"/>
         </w:rPr>
@@ -1222,6 +1342,7 @@
       </w:r>
       <w:r>
         <w:rPr>
+          <w:rFonts w:ascii="Times New Roman" w:hAnsi="Times New Roman" w:cs="Times New Roman"/>
           <w:i/>
           <w:iCs/>
           <w:color w:val="222222"/>
@@ -1231,6 +1352,7 @@
       </w:r>
       <w:r>
         <w:rPr>
+          <w:rFonts w:ascii="Times New Roman" w:hAnsi="Times New Roman" w:cs="Times New Roman"/>
           <w:color w:val="222222"/>
           <w:shd w:val="clear" w:color="auto" w:fill="FFFFFF"/>
         </w:rPr>
@@ -1238,6 +1360,7 @@
       </w:r>
       <w:r>
         <w:rPr>
+          <w:rFonts w:ascii="Times New Roman" w:hAnsi="Times New Roman" w:cs="Times New Roman"/>
           <w:i/>
           <w:iCs/>
           <w:color w:val="222222"/>
@@ -1247,6 +1370,7 @@
       </w:r>
       <w:r>
         <w:rPr>
+          <w:rFonts w:ascii="Times New Roman" w:hAnsi="Times New Roman" w:cs="Times New Roman"/>
           <w:color w:val="222222"/>
           <w:shd w:val="clear" w:color="auto" w:fill="FFFFFF"/>
         </w:rPr>
@@ -1254,6 +1378,7 @@
       </w:r>
       <w:r>
         <w:rPr>
+          <w:rFonts w:ascii="Times New Roman" w:hAnsi="Times New Roman" w:cs="Times New Roman"/>
           <w:i/>
           <w:iCs/>
           <w:color w:val="222222"/>
@@ -1263,6 +1388,7 @@
       </w:r>
       <w:r>
         <w:rPr>
+          <w:rFonts w:ascii="Times New Roman" w:hAnsi="Times New Roman" w:cs="Times New Roman"/>
           <w:color w:val="222222"/>
           <w:shd w:val="clear" w:color="auto" w:fill="FFFFFF"/>
         </w:rPr>
@@ -1270,6 +1396,7 @@
       </w:r>
       <w:r>
         <w:rPr>
+          <w:rFonts w:ascii="Times New Roman" w:hAnsi="Times New Roman" w:cs="Times New Roman"/>
           <w:i/>
           <w:iCs/>
           <w:color w:val="222222"/>
@@ -1279,6 +1406,7 @@
       </w:r>
       <w:r>
         <w:rPr>
+          <w:rFonts w:ascii="Times New Roman" w:hAnsi="Times New Roman" w:cs="Times New Roman"/>
           <w:color w:val="222222"/>
           <w:shd w:val="clear" w:color="auto" w:fill="FFFFFF"/>
         </w:rPr>
@@ -1286,6 +1414,7 @@
       </w:r>
       <w:r>
         <w:rPr>
+          <w:rFonts w:ascii="Times New Roman" w:hAnsi="Times New Roman" w:cs="Times New Roman"/>
           <w:i/>
           <w:iCs/>
           <w:color w:val="222222"/>
@@ -1295,6 +1424,7 @@
       </w:r>
       <w:r>
         <w:rPr>
+          <w:rFonts w:ascii="Times New Roman" w:hAnsi="Times New Roman" w:cs="Times New Roman"/>
           <w:color w:val="222222"/>
           <w:shd w:val="clear" w:color="auto" w:fill="FFFFFF"/>
         </w:rPr>
@@ -1302,6 +1432,7 @@
       </w:r>
       <w:r>
         <w:rPr>
+          <w:rFonts w:ascii="Times New Roman" w:hAnsi="Times New Roman" w:cs="Times New Roman"/>
           <w:i/>
           <w:iCs/>
           <w:color w:val="222222"/>
@@ -1311,6 +1442,7 @@
       </w:r>
       <w:r>
         <w:rPr>
+          <w:rFonts w:ascii="Times New Roman" w:hAnsi="Times New Roman" w:cs="Times New Roman"/>
           <w:color w:val="222222"/>
           <w:shd w:val="clear" w:color="auto" w:fill="FFFFFF"/>
         </w:rPr>
@@ -1318,6 +1450,7 @@
       </w:r>
       <w:r>
         <w:rPr>
+          <w:rFonts w:ascii="Times New Roman" w:hAnsi="Times New Roman" w:cs="Times New Roman"/>
           <w:i/>
           <w:iCs/>
           <w:color w:val="222222"/>
@@ -1327,12 +1460,16 @@
       </w:r>
       <w:r>
         <w:rPr>
+          <w:rFonts w:ascii="Times New Roman" w:hAnsi="Times New Roman" w:cs="Times New Roman"/>
           <w:color w:val="222222"/>
           <w:shd w:val="clear" w:color="auto" w:fill="FFFFFF"/>
         </w:rPr>
         <w:t>) remains almost constant at its value for the regular lattice, indicating that the transition to a small world is almost undetectable at the local level.</w:t>
       </w:r>
       <w:r>
+        <w:rPr>
+          <w:rFonts w:ascii="Times New Roman" w:hAnsi="Times New Roman" w:cs="Times New Roman"/>
+        </w:rPr>
         <w:br w:type="page"/>
       </w:r>
     </w:p>
@@ -1394,35 +1531,7 @@
           <w:rFonts w:ascii="Times New Roman" w:hAnsi="Times New Roman" w:cs="Times New Roman"/>
           <w:lang w:val="en-US"/>
         </w:rPr>
-        <w:t>rewiring probability P is approximately [</w:t>
-      </w:r>
-      <w:r>
-        <w:rPr>
-          <w:rFonts w:ascii="Times New Roman" w:hAnsi="Times New Roman" w:cs="Times New Roman"/>
-          <w:lang w:val="en-US"/>
-        </w:rPr>
-        <w:t>0.0004,</w:t>
-      </w:r>
-      <w:r>
-        <w:rPr>
-          <w:rFonts w:ascii="Times New Roman" w:hAnsi="Times New Roman" w:cs="Times New Roman"/>
-          <w:lang w:val="en-US"/>
-        </w:rPr>
-        <w:t xml:space="preserve"> 0</w:t>
-      </w:r>
-      <w:r>
-        <w:rPr>
-          <w:rFonts w:ascii="Times New Roman" w:hAnsi="Times New Roman" w:cs="Times New Roman"/>
-          <w:lang w:val="en-US"/>
-        </w:rPr>
-        <w:t>.012</w:t>
-      </w:r>
-      <w:r>
-        <w:rPr>
-          <w:rFonts w:ascii="Times New Roman" w:hAnsi="Times New Roman" w:cs="Times New Roman"/>
-          <w:lang w:val="en-US"/>
-        </w:rPr>
-        <w:t xml:space="preserve">] see Fig_ for the picture of the </w:t>
+        <w:t xml:space="preserve">rewiring probability P is approximately [0.0004, 0.012] see Fig_ for the picture of the </w:t>
       </w:r>
       <w:r>
         <w:rPr>
@@ -1436,21 +1545,7 @@
           <w:rFonts w:ascii="Times New Roman" w:hAnsi="Times New Roman" w:cs="Times New Roman"/>
           <w:lang w:val="en-US"/>
         </w:rPr>
-        <w:t xml:space="preserve"> As we see on the Fig. _, if the </w:t>
-      </w:r>
-      <w:r>
-        <w:rPr>
-          <w:rFonts w:ascii="Times New Roman" w:hAnsi="Times New Roman" w:cs="Times New Roman"/>
-          <w:lang w:val="en-US"/>
-        </w:rPr>
-        <w:t>rewiring probability P</w:t>
-      </w:r>
-      <w:r>
-        <w:rPr>
-          <w:rFonts w:ascii="Times New Roman" w:hAnsi="Times New Roman" w:cs="Times New Roman"/>
-          <w:lang w:val="en-US"/>
-        </w:rPr>
-        <w:t xml:space="preserve"> goes beyond this range it starts to look like a random graph. </w:t>
+        <w:t xml:space="preserve"> As we see on the Fig. _, if the rewiring probability P goes beyond this range it starts to look like a random graph. </w:t>
       </w:r>
     </w:p>
     <w:p>
@@ -1503,21 +1598,7 @@
           <w:rFonts w:ascii="Times New Roman" w:hAnsi="Times New Roman" w:cs="Times New Roman"/>
           <w:lang w:val="en-US"/>
         </w:rPr>
-        <w:t xml:space="preserve">  </w:t>
-      </w:r>
-      <w:r>
-        <w:rPr>
-          <w:rFonts w:ascii="Times New Roman" w:hAnsi="Times New Roman" w:cs="Times New Roman"/>
-          <w:lang w:val="en-US"/>
-        </w:rPr>
-        <w:t xml:space="preserve">No, when we increase the rewiring probability </w:t>
-      </w:r>
-      <w:r>
-        <w:rPr>
-          <w:rFonts w:ascii="Times New Roman" w:hAnsi="Times New Roman" w:cs="Times New Roman"/>
-          <w:lang w:val="en-US"/>
-        </w:rPr>
-        <w:t xml:space="preserve">at some </w:t>
+        <w:t xml:space="preserve">  No, when we increase the rewiring probability at some </w:t>
       </w:r>
       <w:r>
         <w:rPr>
@@ -2027,28 +2108,7 @@
           <w:rFonts w:ascii="Times New Roman" w:hAnsi="Times New Roman" w:cs="Times New Roman"/>
           <w:lang w:val="en-US"/>
         </w:rPr>
-        <w:t xml:space="preserve"> of shortcuts to be removed for prevention of spreading. In the example of</w:t>
-      </w:r>
-      <w:r>
-        <w:rPr>
-          <w:rFonts w:ascii="Times New Roman" w:hAnsi="Times New Roman" w:cs="Times New Roman"/>
-          <w:lang w:val="en-US"/>
-        </w:rPr>
-        <w:t xml:space="preserve"> </w:t>
-      </w:r>
-      <w:r>
-        <w:rPr>
-          <w:rFonts w:ascii="Times New Roman" w:hAnsi="Times New Roman" w:cs="Times New Roman"/>
-          <w:lang w:val="en-US"/>
-        </w:rPr>
-        <w:t>Bearman</w:t>
-      </w:r>
-      <w:r>
-        <w:rPr>
-          <w:rFonts w:ascii="Times New Roman" w:hAnsi="Times New Roman" w:cs="Times New Roman"/>
-          <w:lang w:val="en-US"/>
-        </w:rPr>
-        <w:t xml:space="preserve"> et. al (See Fig _) it is enough to remove the bridge between the </w:t>
+        <w:t xml:space="preserve"> of shortcuts to be removed for prevention of spreading. In the example of Bearman et. al (See Fig _) it is enough to remove the bridge between the </w:t>
       </w:r>
       <w:proofErr w:type="spellStart"/>
       <w:r>
@@ -2513,11 +2573,19 @@
       <w:tblPr>
         <w:tblStyle w:val="TableGrid"/>
         <w:tblW w:w="0" w:type="auto"/>
+        <w:tblBorders>
+          <w:top w:val="none" w:sz="0" w:space="0" w:color="auto"/>
+          <w:left w:val="none" w:sz="0" w:space="0" w:color="auto"/>
+          <w:bottom w:val="none" w:sz="0" w:space="0" w:color="auto"/>
+          <w:right w:val="none" w:sz="0" w:space="0" w:color="auto"/>
+          <w:insideH w:val="none" w:sz="0" w:space="0" w:color="auto"/>
+          <w:insideV w:val="none" w:sz="0" w:space="0" w:color="auto"/>
+        </w:tblBorders>
         <w:tblLook w:val="04A0" w:firstRow="1" w:lastRow="0" w:firstColumn="1" w:lastColumn="0" w:noHBand="0" w:noVBand="1"/>
       </w:tblPr>
       <w:tblGrid>
-        <w:gridCol w:w="4911"/>
-        <w:gridCol w:w="4105"/>
+        <w:gridCol w:w="4917"/>
+        <w:gridCol w:w="4109"/>
       </w:tblGrid>
       <w:tr>
         <w:tc>
@@ -2568,7 +2636,7 @@
             </w:r>
             <w:r>
               <w:rPr>
-                <w:rFonts w:ascii="Arial" w:hAnsi="Arial" w:cs="Arial"/>
+                <w:rFonts w:ascii="Times New Roman" w:hAnsi="Times New Roman" w:cs="Times New Roman"/>
                 <w:color w:val="222222"/>
                 <w:sz w:val="20"/>
                 <w:szCs w:val="20"/>
@@ -2579,7 +2647,7 @@
             <w:r>
               <w:rPr>
                 <w:rStyle w:val="apple-converted-space"/>
-                <w:rFonts w:ascii="Arial" w:hAnsi="Arial" w:cs="Arial"/>
+                <w:rFonts w:ascii="Times New Roman" w:hAnsi="Times New Roman" w:cs="Times New Roman"/>
                 <w:color w:val="222222"/>
                 <w:sz w:val="20"/>
                 <w:szCs w:val="20"/>
@@ -2589,7 +2657,7 @@
             </w:r>
             <w:r>
               <w:rPr>
-                <w:rFonts w:ascii="Arial" w:hAnsi="Arial" w:cs="Arial"/>
+                <w:rFonts w:ascii="Times New Roman" w:hAnsi="Times New Roman" w:cs="Times New Roman"/>
                 <w:i/>
                 <w:iCs/>
                 <w:color w:val="222222"/>
@@ -2600,7 +2668,7 @@
             </w:r>
             <w:r>
               <w:rPr>
-                <w:rFonts w:ascii="Arial" w:hAnsi="Arial" w:cs="Arial"/>
+                <w:rFonts w:ascii="Times New Roman" w:hAnsi="Times New Roman" w:cs="Times New Roman"/>
                 <w:color w:val="222222"/>
                 <w:sz w:val="20"/>
                 <w:szCs w:val="20"/>
@@ -2611,7 +2679,7 @@
             <w:r>
               <w:rPr>
                 <w:rStyle w:val="apple-converted-space"/>
-                <w:rFonts w:ascii="Arial" w:hAnsi="Arial" w:cs="Arial"/>
+                <w:rFonts w:ascii="Times New Roman" w:hAnsi="Times New Roman" w:cs="Times New Roman"/>
                 <w:color w:val="222222"/>
                 <w:sz w:val="20"/>
                 <w:szCs w:val="20"/>
@@ -2621,7 +2689,7 @@
             </w:r>
             <w:r>
               <w:rPr>
-                <w:rFonts w:ascii="Arial" w:hAnsi="Arial" w:cs="Arial"/>
+                <w:rFonts w:ascii="Times New Roman" w:hAnsi="Times New Roman" w:cs="Times New Roman"/>
                 <w:i/>
                 <w:iCs/>
                 <w:color w:val="222222"/>
@@ -2632,7 +2700,7 @@
             </w:r>
             <w:r>
               <w:rPr>
-                <w:rFonts w:ascii="Arial" w:hAnsi="Arial" w:cs="Arial"/>
+                <w:rFonts w:ascii="Times New Roman" w:hAnsi="Times New Roman" w:cs="Times New Roman"/>
                 <w:color w:val="222222"/>
                 <w:sz w:val="20"/>
                 <w:szCs w:val="20"/>
@@ -2796,44 +2864,16 @@
     <w:p>
       <w:pPr>
         <w:rPr>
-          <w:rFonts w:ascii="Helvetica" w:hAnsi="Helvetica"/>
+          <w:rFonts w:ascii="Times New Roman" w:hAnsi="Times New Roman" w:cs="Times New Roman"/>
           <w:u w:val="single"/>
         </w:rPr>
       </w:pPr>
       <w:r>
         <w:rPr>
-          <w:rFonts w:ascii="Helvetica" w:hAnsi="Helvetica"/>
+          <w:rFonts w:ascii="Times New Roman" w:hAnsi="Times New Roman" w:cs="Times New Roman"/>
           <w:u w:val="single"/>
         </w:rPr>
-        <w:t xml:space="preserve">Question </w:t>
-      </w:r>
-      <w:r>
-        <w:rPr>
-          <w:rFonts w:ascii="Helvetica" w:hAnsi="Helvetica"/>
-          <w:u w:val="single"/>
-        </w:rPr>
-        <w:t>9</w:t>
-      </w:r>
-      <w:r>
-        <w:rPr>
-          <w:rFonts w:ascii="Helvetica" w:hAnsi="Helvetica"/>
-          <w:u w:val="single"/>
-        </w:rPr>
-        <w:t xml:space="preserve"> (</w:t>
-      </w:r>
-      <w:r>
-        <w:rPr>
-          <w:rFonts w:ascii="Helvetica" w:hAnsi="Helvetica"/>
-          <w:u w:val="single"/>
-        </w:rPr>
-        <w:t>3</w:t>
-      </w:r>
-      <w:r>
-        <w:rPr>
-          <w:rFonts w:ascii="Helvetica" w:hAnsi="Helvetica"/>
-          <w:u w:val="single"/>
-        </w:rPr>
-        <w:t xml:space="preserve"> points):</w:t>
+        <w:t>Question 9 (3 points):</w:t>
       </w:r>
     </w:p>
     <w:p>
@@ -2844,20 +2884,20 @@
           <w:numId w:val="5"/>
         </w:numPr>
         <w:rPr>
-          <w:rFonts w:ascii="Helvetica" w:hAnsi="Helvetica"/>
+          <w:rFonts w:ascii="Times New Roman" w:hAnsi="Times New Roman" w:cs="Times New Roman"/>
           <w:u w:val="single"/>
         </w:rPr>
       </w:pPr>
       <w:r>
         <w:rPr>
-          <w:rFonts w:ascii="Helvetica" w:hAnsi="Helvetica"/>
+          <w:rFonts w:ascii="Times New Roman" w:hAnsi="Times New Roman" w:cs="Times New Roman"/>
           <w:u w:val="single"/>
         </w:rPr>
         <w:t xml:space="preserve">What does the </w:t>
       </w:r>
       <w:r>
         <w:rPr>
-          <w:rFonts w:ascii="PT Mono" w:hAnsi="PT Mono"/>
+          <w:rFonts w:ascii="Times New Roman" w:hAnsi="Times New Roman" w:cs="Times New Roman"/>
           <w:sz w:val="20"/>
           <w:szCs w:val="20"/>
         </w:rPr>
@@ -2865,25 +2905,17 @@
       </w:r>
       <w:r>
         <w:rPr>
-          <w:rFonts w:ascii="Helvetica" w:hAnsi="Helvetica"/>
+          <w:rFonts w:ascii="Times New Roman" w:hAnsi="Times New Roman" w:cs="Times New Roman"/>
           <w:u w:val="single"/>
         </w:rPr>
-        <w:t xml:space="preserve"> in the above function mean? How can it govern the structure of the network? (Hint: Change the value of power from 0.05, 0.5, 1, 1.5; See how the </w:t>
-      </w:r>
-      <w:r>
-        <w:rPr>
-          <w:rFonts w:ascii="Helvetica" w:hAnsi="Helvetica"/>
-          <w:u w:val="single"/>
-        </w:rPr>
-        <w:lastRenderedPageBreak/>
-        <w:t>plot evolves; if you still fail to see the difference, visualize the vertex size according to the edge number, you can consider the code below.)</w:t>
+        <w:t xml:space="preserve"> in the above function mean? How can it govern the structure of the network? (Hint: Change the value of power from 0.05, 0.5, 1, 1.5; See how the plot evolves; if you still fail to see the difference, visualize the vertex size according to the edge number, you can consider the code below.)</w:t>
       </w:r>
     </w:p>
     <w:p>
       <w:pPr>
         <w:pStyle w:val="ListParagraph"/>
         <w:rPr>
-          <w:rFonts w:ascii="Helvetica" w:hAnsi="Helvetica"/>
+          <w:rFonts w:ascii="Times New Roman" w:hAnsi="Times New Roman" w:cs="Times New Roman"/>
           <w:u w:val="single"/>
           <w:lang w:val="en-US"/>
         </w:rPr>
@@ -3190,21 +3222,7 @@
           <w:rFonts w:ascii="Times New Roman" w:hAnsi="Times New Roman" w:cs="Times New Roman"/>
           <w:lang w:val="en-US"/>
         </w:rPr>
-        <w:t xml:space="preserve">being less than one, it is called sublinear </w:t>
-      </w:r>
-      <w:r>
-        <w:rPr>
-          <w:rFonts w:ascii="Times New Roman" w:hAnsi="Times New Roman" w:cs="Times New Roman"/>
-          <w:lang w:val="en-US"/>
-        </w:rPr>
-        <w:t xml:space="preserve">probability </w:t>
-      </w:r>
-      <w:r>
-        <w:rPr>
-          <w:rFonts w:ascii="Times New Roman" w:hAnsi="Times New Roman" w:cs="Times New Roman"/>
-          <w:lang w:val="en-US"/>
-        </w:rPr>
-        <w:t xml:space="preserve">dependency; in such case we do not have </w:t>
+        <w:t xml:space="preserve">being less than one, it is called sublinear probability dependency; in such case we do not have </w:t>
       </w:r>
       <w:r>
         <w:rPr>
@@ -3239,7 +3257,7 @@
     <w:p>
       <w:pPr>
         <w:rPr>
-          <w:rFonts w:ascii="Helvetica" w:hAnsi="Helvetica"/>
+          <w:rFonts w:ascii="Times New Roman" w:hAnsi="Times New Roman" w:cs="Times New Roman"/>
           <w:u w:val="single"/>
         </w:rPr>
       </w:pPr>
@@ -3252,13 +3270,13 @@
           <w:numId w:val="5"/>
         </w:numPr>
         <w:rPr>
-          <w:rFonts w:ascii="Helvetica" w:hAnsi="Helvetica"/>
+          <w:rFonts w:ascii="Times New Roman" w:hAnsi="Times New Roman" w:cs="Times New Roman"/>
           <w:u w:val="single"/>
         </w:rPr>
       </w:pPr>
       <w:r>
         <w:rPr>
-          <w:rFonts w:ascii="Helvetica" w:hAnsi="Helvetica"/>
+          <w:rFonts w:ascii="Times New Roman" w:hAnsi="Times New Roman" w:cs="Times New Roman"/>
           <w:u w:val="single"/>
         </w:rPr>
         <w:t>For two networks with a power of 0.5 and 1.5, respectively, what will be their resilience for 1) random attack, and 2) targeted attack? (the meanings of ‘random attack’ and ‘targeted attack’ are the same as what is mentioned in Lecture 6, scale-free network)</w:t>
@@ -3267,7 +3285,7 @@
     <w:p>
       <w:pPr>
         <w:rPr>
-          <w:rFonts w:ascii="Helvetica" w:hAnsi="Helvetica"/>
+          <w:rFonts w:ascii="Times New Roman" w:hAnsi="Times New Roman" w:cs="Times New Roman"/>
         </w:rPr>
       </w:pPr>
     </w:p>
@@ -3301,10 +3319,13 @@
           <w:p>
             <w:pPr>
               <w:jc w:val="center"/>
+              <w:rPr>
+                <w:rFonts w:ascii="Times New Roman" w:hAnsi="Times New Roman" w:cs="Times New Roman"/>
+              </w:rPr>
             </w:pPr>
             <w:r>
               <w:rPr>
-                <w:rFonts w:ascii="Helvetica" w:hAnsi="Helvetica"/>
+                <w:rFonts w:ascii="Times New Roman" w:hAnsi="Times New Roman" w:cs="Times New Roman"/>
                 <w:noProof/>
               </w:rPr>
               <w:drawing>
@@ -3396,10 +3417,13 @@
           <w:p>
             <w:pPr>
               <w:jc w:val="center"/>
+              <w:rPr>
+                <w:rFonts w:ascii="Times New Roman" w:hAnsi="Times New Roman" w:cs="Times New Roman"/>
+              </w:rPr>
             </w:pPr>
             <w:r>
               <w:rPr>
-                <w:rFonts w:ascii="Helvetica" w:hAnsi="Helvetica"/>
+                <w:rFonts w:ascii="Times New Roman" w:hAnsi="Times New Roman" w:cs="Times New Roman"/>
                 <w:noProof/>
               </w:rPr>
               <w:drawing>
@@ -3458,10 +3482,13 @@
           <w:p>
             <w:pPr>
               <w:jc w:val="center"/>
+              <w:rPr>
+                <w:rFonts w:ascii="Times New Roman" w:hAnsi="Times New Roman" w:cs="Times New Roman"/>
+              </w:rPr>
             </w:pPr>
             <w:r>
               <w:rPr>
-                <w:rFonts w:ascii="Cambria" w:eastAsia="SimSun" w:hAnsi="Cambria" w:cs="Times New Roman"/>
+                <w:rFonts w:ascii="Times New Roman" w:eastAsia="SimSun" w:hAnsi="Times New Roman" w:cs="Times New Roman"/>
                 <w:noProof/>
                 <w:color w:val="C00000"/>
               </w:rPr>
@@ -3511,6 +3538,9 @@
           <w:p>
             <w:pPr>
               <w:jc w:val="center"/>
+              <w:rPr>
+                <w:rFonts w:ascii="Times New Roman" w:hAnsi="Times New Roman" w:cs="Times New Roman"/>
+              </w:rPr>
             </w:pPr>
             <w:r>
               <w:rPr>
@@ -3518,15 +3548,7 @@
                 <w:noProof/>
                 <w:lang w:val="en-US"/>
               </w:rPr>
-              <w:t xml:space="preserve">Diameter = </w:t>
-            </w:r>
-            <w:r>
-              <w:rPr>
-                <w:rFonts w:ascii="Times New Roman" w:hAnsi="Times New Roman" w:cs="Times New Roman"/>
-                <w:noProof/>
-                <w:lang w:val="en-US"/>
-              </w:rPr>
-              <w:t>8</w:t>
+              <w:t>Diameter = 8</w:t>
             </w:r>
           </w:p>
         </w:tc>
@@ -3537,10 +3559,13 @@
           <w:p>
             <w:pPr>
               <w:jc w:val="center"/>
+              <w:rPr>
+                <w:rFonts w:ascii="Times New Roman" w:hAnsi="Times New Roman" w:cs="Times New Roman"/>
+              </w:rPr>
             </w:pPr>
             <w:r>
               <w:rPr>
-                <w:rFonts w:ascii="Helvetica" w:hAnsi="Helvetica"/>
+                <w:rFonts w:ascii="Times New Roman" w:hAnsi="Times New Roman" w:cs="Times New Roman"/>
                 <w:noProof/>
               </w:rPr>
               <w:drawing>
@@ -3616,12 +3641,12 @@
               <w:ind w:left="0"/>
               <w:jc w:val="center"/>
               <w:rPr>
-                <w:rFonts w:ascii="Helvetica" w:hAnsi="Helvetica"/>
+                <w:rFonts w:ascii="Times New Roman" w:hAnsi="Times New Roman" w:cs="Times New Roman"/>
               </w:rPr>
             </w:pPr>
             <w:r>
               <w:rPr>
-                <w:rFonts w:ascii="Helvetica" w:hAnsi="Helvetica"/>
+                <w:rFonts w:ascii="Times New Roman" w:hAnsi="Times New Roman" w:cs="Times New Roman"/>
                 <w:noProof/>
               </w:rPr>
               <w:lastRenderedPageBreak/>
@@ -3685,12 +3710,12 @@
               <w:ind w:left="0"/>
               <w:jc w:val="center"/>
               <w:rPr>
-                <w:rFonts w:ascii="Helvetica" w:hAnsi="Helvetica"/>
+                <w:rFonts w:ascii="Times New Roman" w:hAnsi="Times New Roman" w:cs="Times New Roman"/>
               </w:rPr>
             </w:pPr>
             <w:r>
               <w:rPr>
-                <w:rFonts w:ascii="Helvetica" w:hAnsi="Helvetica"/>
+                <w:rFonts w:ascii="Times New Roman" w:hAnsi="Times New Roman" w:cs="Times New Roman"/>
                 <w:noProof/>
               </w:rPr>
               <w:drawing>
@@ -3802,15 +3827,7 @@
                 <w:noProof/>
                 <w:lang w:val="en-US"/>
               </w:rPr>
-              <w:t xml:space="preserve">N components = </w:t>
-            </w:r>
-            <w:r>
-              <w:rPr>
-                <w:rFonts w:ascii="Times New Roman" w:hAnsi="Times New Roman" w:cs="Times New Roman"/>
-                <w:noProof/>
-                <w:lang w:val="en-US"/>
-              </w:rPr>
-              <w:t>1</w:t>
+              <w:t>N components = 1</w:t>
             </w:r>
           </w:p>
           <w:p>
@@ -3851,7 +3868,7 @@
                 <w:noProof/>
                 <w:lang w:val="en-US"/>
               </w:rPr>
-              <w:t xml:space="preserve">Diameter = </w:t>
+              <w:t>Diameter = 10</w:t>
             </w:r>
             <w:r>
               <w:rPr>
@@ -3859,31 +3876,7 @@
                 <w:noProof/>
                 <w:lang w:val="en-US"/>
               </w:rPr>
-              <w:t>10</w:t>
-            </w:r>
-            <w:r>
-              <w:rPr>
-                <w:rFonts w:ascii="Times New Roman" w:hAnsi="Times New Roman" w:cs="Times New Roman"/>
-                <w:noProof/>
-                <w:lang w:val="en-US"/>
-              </w:rPr>
-              <w:t xml:space="preserve">, </w:t>
-            </w:r>
-            <w:r>
-              <w:rPr>
-                <w:rFonts w:ascii="Times New Roman" w:hAnsi="Times New Roman" w:cs="Times New Roman"/>
-                <w:noProof/>
-                <w:lang w:val="en-US"/>
-              </w:rPr>
-              <w:t xml:space="preserve">N components = </w:t>
-            </w:r>
-            <w:r>
-              <w:rPr>
-                <w:rFonts w:ascii="Times New Roman" w:hAnsi="Times New Roman" w:cs="Times New Roman"/>
-                <w:noProof/>
-                <w:lang w:val="en-US"/>
-              </w:rPr>
-              <w:t>8</w:t>
+              <w:t>, N components = 8</w:t>
             </w:r>
           </w:p>
         </w:tc>
@@ -3916,12 +3909,12 @@
               <w:ind w:left="0"/>
               <w:jc w:val="center"/>
               <w:rPr>
-                <w:rFonts w:ascii="Helvetica" w:hAnsi="Helvetica"/>
+                <w:rFonts w:ascii="Times New Roman" w:hAnsi="Times New Roman" w:cs="Times New Roman"/>
               </w:rPr>
             </w:pPr>
             <w:r>
               <w:rPr>
-                <w:rFonts w:ascii="Helvetica" w:hAnsi="Helvetica"/>
+                <w:rFonts w:ascii="Times New Roman" w:hAnsi="Times New Roman" w:cs="Times New Roman"/>
                 <w:noProof/>
               </w:rPr>
               <w:drawing>
@@ -3984,12 +3977,12 @@
               <w:ind w:left="0"/>
               <w:jc w:val="center"/>
               <w:rPr>
-                <w:rFonts w:ascii="Helvetica" w:hAnsi="Helvetica"/>
+                <w:rFonts w:ascii="Times New Roman" w:hAnsi="Times New Roman" w:cs="Times New Roman"/>
               </w:rPr>
             </w:pPr>
             <w:r>
               <w:rPr>
-                <w:rFonts w:ascii="Helvetica" w:hAnsi="Helvetica"/>
+                <w:rFonts w:ascii="Times New Roman" w:hAnsi="Times New Roman" w:cs="Times New Roman"/>
                 <w:noProof/>
               </w:rPr>
               <w:drawing>
@@ -4075,7 +4068,7 @@
                 <w:noProof/>
                 <w:lang w:val="en-US"/>
               </w:rPr>
-              <w:t xml:space="preserve">Diameter = </w:t>
+              <w:t>Diameter = 8</w:t>
             </w:r>
             <w:r>
               <w:rPr>
@@ -4083,31 +4076,7 @@
                 <w:noProof/>
                 <w:lang w:val="en-US"/>
               </w:rPr>
-              <w:t>8</w:t>
-            </w:r>
-            <w:r>
-              <w:rPr>
-                <w:rFonts w:ascii="Times New Roman" w:hAnsi="Times New Roman" w:cs="Times New Roman"/>
-                <w:noProof/>
-                <w:lang w:val="en-US"/>
-              </w:rPr>
-              <w:t xml:space="preserve">, </w:t>
-            </w:r>
-            <w:r>
-              <w:rPr>
-                <w:rFonts w:ascii="Times New Roman" w:hAnsi="Times New Roman" w:cs="Times New Roman"/>
-                <w:noProof/>
-                <w:lang w:val="en-US"/>
-              </w:rPr>
-              <w:t xml:space="preserve">N components = </w:t>
-            </w:r>
-            <w:r>
-              <w:rPr>
-                <w:rFonts w:ascii="Times New Roman" w:hAnsi="Times New Roman" w:cs="Times New Roman"/>
-                <w:noProof/>
-                <w:lang w:val="en-US"/>
-              </w:rPr>
-              <w:t>2</w:t>
+              <w:t>, N components = 2</w:t>
             </w:r>
           </w:p>
         </w:tc>
@@ -4137,15 +4106,7 @@
                 <w:noProof/>
                 <w:lang w:val="en-US"/>
               </w:rPr>
-              <w:t xml:space="preserve">Diameter = </w:t>
-            </w:r>
-            <w:r>
-              <w:rPr>
-                <w:rFonts w:ascii="Times New Roman" w:hAnsi="Times New Roman" w:cs="Times New Roman"/>
-                <w:noProof/>
-                <w:lang w:val="en-US"/>
-              </w:rPr>
-              <w:t>5</w:t>
+              <w:t>Diameter = 5</w:t>
             </w:r>
             <w:r>
               <w:rPr>
@@ -4160,7 +4121,7 @@
             <w:pPr>
               <w:pStyle w:val="HTMLPreformatted"/>
               <w:rPr>
-                <w:rFonts w:ascii="Helvetica" w:hAnsi="Helvetica"/>
+                <w:rFonts w:ascii="Times New Roman" w:hAnsi="Times New Roman" w:cs="Times New Roman"/>
                 <w:noProof/>
                 <w:lang w:val="ru-RU"/>
               </w:rPr>
@@ -4245,7 +4206,7 @@
           <w:szCs w:val="24"/>
           <w:lang w:val="en-US"/>
         </w:rPr>
-        <w:t>So</w:t>
+        <w:t xml:space="preserve">So, when we apply </w:t>
       </w:r>
       <w:r>
         <w:rPr>
@@ -4253,9 +4214,8 @@
           <w:color w:val="000000" w:themeColor="text1"/>
           <w:sz w:val="24"/>
           <w:szCs w:val="24"/>
-          <w:lang w:val="en-US"/>
-        </w:rPr>
-        <w:t>,</w:t>
+        </w:rPr>
+        <w:t xml:space="preserve">Random </w:t>
       </w:r>
       <w:r>
         <w:rPr>
@@ -4263,9 +4223,8 @@
           <w:color w:val="000000" w:themeColor="text1"/>
           <w:sz w:val="24"/>
           <w:szCs w:val="24"/>
-          <w:lang w:val="en-US"/>
-        </w:rPr>
-        <w:t xml:space="preserve"> when we apply </w:t>
+        </w:rPr>
+        <w:t>Failure,</w:t>
       </w:r>
       <w:r>
         <w:rPr>
@@ -4273,8 +4232,9 @@
           <w:color w:val="000000" w:themeColor="text1"/>
           <w:sz w:val="24"/>
           <w:szCs w:val="24"/>
-        </w:rPr>
-        <w:t xml:space="preserve">Random </w:t>
+          <w:lang w:val="en-US"/>
+        </w:rPr>
+        <w:t xml:space="preserve"> a </w:t>
       </w:r>
       <w:r>
         <w:rPr>
@@ -4283,7 +4243,7 @@
           <w:sz w:val="24"/>
           <w:szCs w:val="24"/>
         </w:rPr>
-        <w:t>Failure,</w:t>
+        <w:t>node</w:t>
       </w:r>
       <w:r>
         <w:rPr>
@@ -4293,7 +4253,7 @@
           <w:szCs w:val="24"/>
           <w:lang w:val="en-US"/>
         </w:rPr>
-        <w:t xml:space="preserve"> a </w:t>
+        <w:t xml:space="preserve"> is </w:t>
       </w:r>
       <w:r>
         <w:rPr>
@@ -4302,7 +4262,7 @@
           <w:sz w:val="24"/>
           <w:szCs w:val="24"/>
         </w:rPr>
-        <w:t>node</w:t>
+        <w:t>emoved randomly</w:t>
       </w:r>
       <w:r>
         <w:rPr>
@@ -4312,7 +4272,7 @@
           <w:szCs w:val="24"/>
           <w:lang w:val="en-US"/>
         </w:rPr>
-        <w:t xml:space="preserve"> is </w:t>
+        <w:t xml:space="preserve">, when we apply </w:t>
       </w:r>
       <w:r>
         <w:rPr>
@@ -4321,7 +4281,7 @@
           <w:sz w:val="24"/>
           <w:szCs w:val="24"/>
         </w:rPr>
-        <w:t>emoved randomly</w:t>
+        <w:t>targeted</w:t>
       </w:r>
       <w:r>
         <w:rPr>
@@ -4329,9 +4289,8 @@
           <w:color w:val="000000" w:themeColor="text1"/>
           <w:sz w:val="24"/>
           <w:szCs w:val="24"/>
-          <w:lang w:val="en-US"/>
-        </w:rPr>
-        <w:t xml:space="preserve">, when we apply </w:t>
+        </w:rPr>
+        <w:t xml:space="preserve"> Attack</w:t>
       </w:r>
       <w:r>
         <w:rPr>
@@ -4339,8 +4298,9 @@
           <w:color w:val="000000" w:themeColor="text1"/>
           <w:sz w:val="24"/>
           <w:szCs w:val="24"/>
-        </w:rPr>
-        <w:t>targeted</w:t>
+          <w:lang w:val="en-US"/>
+        </w:rPr>
+        <w:t xml:space="preserve">, </w:t>
       </w:r>
       <w:r>
         <w:rPr>
@@ -4349,7 +4309,7 @@
           <w:sz w:val="24"/>
           <w:szCs w:val="24"/>
         </w:rPr>
-        <w:t xml:space="preserve"> Attack</w:t>
+        <w:t>the most connected node</w:t>
       </w:r>
       <w:r>
         <w:rPr>
@@ -4359,7 +4319,7 @@
           <w:szCs w:val="24"/>
           <w:lang w:val="en-US"/>
         </w:rPr>
-        <w:t xml:space="preserve">, </w:t>
+        <w:t xml:space="preserve"> is</w:t>
       </w:r>
       <w:r>
         <w:rPr>
@@ -4368,7 +4328,7 @@
           <w:sz w:val="24"/>
           <w:szCs w:val="24"/>
         </w:rPr>
-        <w:t>the most connected node</w:t>
+        <w:t xml:space="preserve"> removed</w:t>
       </w:r>
       <w:r>
         <w:rPr>
@@ -4378,7 +4338,7 @@
           <w:szCs w:val="24"/>
           <w:lang w:val="en-US"/>
         </w:rPr>
-        <w:t xml:space="preserve"> is</w:t>
+        <w:t>.</w:t>
       </w:r>
       <w:r>
         <w:rPr>
@@ -4386,8 +4346,9 @@
           <w:color w:val="000000" w:themeColor="text1"/>
           <w:sz w:val="24"/>
           <w:szCs w:val="24"/>
-        </w:rPr>
-        <w:t xml:space="preserve"> removed</w:t>
+          <w:lang w:val="en-US"/>
+        </w:rPr>
+        <w:t xml:space="preserve"> For </w:t>
       </w:r>
       <w:r>
         <w:rPr>
@@ -4397,7 +4358,7 @@
           <w:szCs w:val="24"/>
           <w:lang w:val="en-US"/>
         </w:rPr>
-        <w:t>.</w:t>
+        <w:t xml:space="preserve">both </w:t>
       </w:r>
       <w:r>
         <w:rPr>
@@ -4407,7 +4368,7 @@
           <w:szCs w:val="24"/>
           <w:lang w:val="en-US"/>
         </w:rPr>
-        <w:t xml:space="preserve"> For </w:t>
+        <w:t>the Scale free network</w:t>
       </w:r>
       <w:r>
         <w:rPr>
@@ -4417,7 +4378,7 @@
           <w:szCs w:val="24"/>
           <w:lang w:val="en-US"/>
         </w:rPr>
-        <w:t xml:space="preserve">both </w:t>
+        <w:t xml:space="preserve"> </w:t>
       </w:r>
       <w:r>
         <w:rPr>
@@ -4427,8 +4388,9 @@
           <w:szCs w:val="24"/>
           <w:lang w:val="en-US"/>
         </w:rPr>
-        <w:t>the Scale free network</w:t>
-      </w:r>
+        <w:t>(</w:t>
+      </w:r>
+      <w:proofErr w:type="gramStart"/>
       <w:r>
         <w:rPr>
           <w:rFonts w:ascii="Times New Roman" w:hAnsi="Times New Roman" w:cs="Times New Roman"/>
@@ -4437,8 +4399,9 @@
           <w:szCs w:val="24"/>
           <w:lang w:val="en-US"/>
         </w:rPr>
-        <w:t xml:space="preserve"> </w:t>
-      </w:r>
+        <w:t>i.e.</w:t>
+      </w:r>
+      <w:proofErr w:type="gramEnd"/>
       <w:r>
         <w:rPr>
           <w:rFonts w:ascii="Times New Roman" w:hAnsi="Times New Roman" w:cs="Times New Roman"/>
@@ -4447,9 +4410,8 @@
           <w:szCs w:val="24"/>
           <w:lang w:val="en-US"/>
         </w:rPr>
-        <w:t>(</w:t>
-      </w:r>
-      <w:proofErr w:type="gramStart"/>
+        <w:t xml:space="preserve"> the one with alpha = 1.5)</w:t>
+      </w:r>
       <w:r>
         <w:rPr>
           <w:rFonts w:ascii="Times New Roman" w:hAnsi="Times New Roman" w:cs="Times New Roman"/>
@@ -4458,9 +4420,8 @@
           <w:szCs w:val="24"/>
           <w:lang w:val="en-US"/>
         </w:rPr>
-        <w:t>i.e.</w:t>
-      </w:r>
-      <w:proofErr w:type="gramEnd"/>
+        <w:t xml:space="preserve"> and the Randomized sublinear the diameter have not changed after random attack. However, after target removal of the most connected nodes, the diameter of Scale free graph dropped by 37,5% from 8 to 5, while </w:t>
+      </w:r>
       <w:r>
         <w:rPr>
           <w:rFonts w:ascii="Times New Roman" w:hAnsi="Times New Roman" w:cs="Times New Roman"/>
@@ -4469,7 +4430,7 @@
           <w:szCs w:val="24"/>
           <w:lang w:val="en-US"/>
         </w:rPr>
-        <w:t xml:space="preserve"> the one with alpha = 1.5)</w:t>
+        <w:t xml:space="preserve">the diameter of the Random network the decrease </w:t>
       </w:r>
       <w:r>
         <w:rPr>
@@ -4479,9 +4440,12 @@
           <w:szCs w:val="24"/>
           <w:lang w:val="en-US"/>
         </w:rPr>
-        <w:t xml:space="preserve"> and the Randomized sublinear the diameter have not changed after random attack. However, after target removal of the most connected nodes, the diameter of Scale free graph dropped by 37,5% from 8 to 5, while </w:t>
-      </w:r>
-      <w:r>
+        <w:t>was only 16.5% from 12 to 10.</w:t>
+      </w:r>
+    </w:p>
+    <w:p>
+      <w:pPr>
+        <w:jc w:val="both"/>
         <w:rPr>
           <w:rFonts w:ascii="Times New Roman" w:hAnsi="Times New Roman" w:cs="Times New Roman"/>
           <w:color w:val="000000" w:themeColor="text1"/>
@@ -4489,8 +4453,7 @@
           <w:szCs w:val="24"/>
           <w:lang w:val="en-US"/>
         </w:rPr>
-        <w:t xml:space="preserve">the diameter of the Random network the decrease </w:t>
-      </w:r>
+      </w:pPr>
       <w:r>
         <w:rPr>
           <w:rFonts w:ascii="Times New Roman" w:hAnsi="Times New Roman" w:cs="Times New Roman"/>
@@ -4499,12 +4462,10 @@
           <w:szCs w:val="24"/>
           <w:lang w:val="en-US"/>
         </w:rPr>
-        <w:t>was only 16.5% from 12 to 10.</w:t>
-      </w:r>
-    </w:p>
-    <w:p>
-      <w:pPr>
-        <w:jc w:val="both"/>
+        <w:t xml:space="preserve"> In contrast to the results of the same procedures from the work of </w:t>
+      </w:r>
+      <w:proofErr w:type="spellStart"/>
+      <w:r>
         <w:rPr>
           <w:rFonts w:ascii="Times New Roman" w:hAnsi="Times New Roman" w:cs="Times New Roman"/>
           <w:color w:val="000000" w:themeColor="text1"/>
@@ -4512,7 +4473,9 @@
           <w:szCs w:val="24"/>
           <w:lang w:val="en-US"/>
         </w:rPr>
-      </w:pPr>
+        <w:t>Réka</w:t>
+      </w:r>
+      <w:proofErr w:type="spellEnd"/>
       <w:r>
         <w:rPr>
           <w:rFonts w:ascii="Times New Roman" w:hAnsi="Times New Roman" w:cs="Times New Roman"/>
@@ -4521,7 +4484,7 @@
           <w:szCs w:val="24"/>
           <w:lang w:val="en-US"/>
         </w:rPr>
-        <w:t xml:space="preserve"> In contrast to the results of the same procedures from the work of </w:t>
+        <w:t xml:space="preserve"> Albert, </w:t>
       </w:r>
       <w:proofErr w:type="spellStart"/>
       <w:r>
@@ -4532,7 +4495,7 @@
           <w:szCs w:val="24"/>
           <w:lang w:val="en-US"/>
         </w:rPr>
-        <w:t>Réka</w:t>
+        <w:t>Hawoong</w:t>
       </w:r>
       <w:proofErr w:type="spellEnd"/>
       <w:r>
@@ -4543,7 +4506,7 @@
           <w:szCs w:val="24"/>
           <w:lang w:val="en-US"/>
         </w:rPr>
-        <w:t xml:space="preserve"> Albert, </w:t>
+        <w:t xml:space="preserve"> </w:t>
       </w:r>
       <w:proofErr w:type="spellStart"/>
       <w:r>
@@ -4554,7 +4517,7 @@
           <w:szCs w:val="24"/>
           <w:lang w:val="en-US"/>
         </w:rPr>
-        <w:t>Hawoong</w:t>
+        <w:t>Jeong</w:t>
       </w:r>
       <w:proofErr w:type="spellEnd"/>
       <w:r>
@@ -4565,7 +4528,7 @@
           <w:szCs w:val="24"/>
           <w:lang w:val="en-US"/>
         </w:rPr>
-        <w:t xml:space="preserve"> </w:t>
+        <w:t xml:space="preserve"> and </w:t>
       </w:r>
       <w:proofErr w:type="spellStart"/>
       <w:r>
@@ -4576,7 +4539,7 @@
           <w:szCs w:val="24"/>
           <w:lang w:val="en-US"/>
         </w:rPr>
-        <w:t>Jeong</w:t>
+        <w:t>Albert-Lászlo</w:t>
       </w:r>
       <w:proofErr w:type="spellEnd"/>
       <w:r>
@@ -4587,8 +4550,10 @@
           <w:szCs w:val="24"/>
           <w:lang w:val="en-US"/>
         </w:rPr>
-        <w:t xml:space="preserve"> </w:t>
-      </w:r>
+        <w:t xml:space="preserve">́ </w:t>
+      </w:r>
+      <w:proofErr w:type="spellStart"/>
+      <w:proofErr w:type="gramStart"/>
       <w:r>
         <w:rPr>
           <w:rFonts w:ascii="Times New Roman" w:hAnsi="Times New Roman" w:cs="Times New Roman"/>
@@ -4597,8 +4562,9 @@
           <w:szCs w:val="24"/>
           <w:lang w:val="en-US"/>
         </w:rPr>
-        <w:t>and</w:t>
-      </w:r>
+        <w:t>Barabási</w:t>
+      </w:r>
+      <w:proofErr w:type="spellEnd"/>
       <w:r>
         <w:rPr>
           <w:rFonts w:ascii="Times New Roman" w:hAnsi="Times New Roman" w:cs="Times New Roman"/>
@@ -4607,9 +4573,9 @@
           <w:szCs w:val="24"/>
           <w:lang w:val="en-US"/>
         </w:rPr>
-        <w:t xml:space="preserve"> </w:t>
-      </w:r>
-      <w:proofErr w:type="spellStart"/>
+        <w:t>(</w:t>
+      </w:r>
+      <w:proofErr w:type="gramEnd"/>
       <w:r>
         <w:rPr>
           <w:rFonts w:ascii="Times New Roman" w:hAnsi="Times New Roman" w:cs="Times New Roman"/>
@@ -4618,9 +4584,8 @@
           <w:szCs w:val="24"/>
           <w:lang w:val="en-US"/>
         </w:rPr>
-        <w:t>Albert-Lászlo</w:t>
-      </w:r>
-      <w:proofErr w:type="spellEnd"/>
+        <w:t xml:space="preserve">see Fig _), our models showed decrease of the diameter in case of the target attack, which happened because our networks were split into many components – into 8 and into 27 in random and scale-free networks, respectively(2000). That could be explained with the size and density of the networks from their paper that is much larger than </w:t>
+      </w:r>
       <w:r>
         <w:rPr>
           <w:rFonts w:ascii="Times New Roman" w:hAnsi="Times New Roman" w:cs="Times New Roman"/>
@@ -4629,10 +4594,8 @@
           <w:szCs w:val="24"/>
           <w:lang w:val="en-US"/>
         </w:rPr>
-        <w:t xml:space="preserve">́ </w:t>
-      </w:r>
-      <w:proofErr w:type="spellStart"/>
-      <w:proofErr w:type="gramStart"/>
+        <w:t>ours</w:t>
+      </w:r>
       <w:r>
         <w:rPr>
           <w:rFonts w:ascii="Times New Roman" w:hAnsi="Times New Roman" w:cs="Times New Roman"/>
@@ -4641,9 +4604,8 @@
           <w:szCs w:val="24"/>
           <w:lang w:val="en-US"/>
         </w:rPr>
-        <w:t>Barabási</w:t>
-      </w:r>
-      <w:proofErr w:type="spellEnd"/>
+        <w:t xml:space="preserve">. None the less, the number of resulting components is </w:t>
+      </w:r>
       <w:r>
         <w:rPr>
           <w:rFonts w:ascii="Times New Roman" w:hAnsi="Times New Roman" w:cs="Times New Roman"/>
@@ -4652,9 +4614,9 @@
           <w:szCs w:val="24"/>
           <w:lang w:val="en-US"/>
         </w:rPr>
-        <w:t>(</w:t>
-      </w:r>
-      <w:proofErr w:type="gramEnd"/>
+        <w:t xml:space="preserve">much larger in scale–free networks, which also provides the same idea as the </w:t>
+      </w:r>
+      <w:proofErr w:type="spellStart"/>
       <w:r>
         <w:rPr>
           <w:rFonts w:ascii="Times New Roman" w:hAnsi="Times New Roman" w:cs="Times New Roman"/>
@@ -4663,8 +4625,9 @@
           <w:szCs w:val="24"/>
           <w:lang w:val="en-US"/>
         </w:rPr>
-        <w:t xml:space="preserve">see Fig _), our models showed decrease of the diameter in case of the target attack, which happened because our networks were split into many components – into 8 and into 27 in random and scale-free networks, respectively(2000). That could be explained with the size and density of the networks from their paper that is much larger than </w:t>
-      </w:r>
+        <w:t>Réka</w:t>
+      </w:r>
+      <w:proofErr w:type="spellEnd"/>
       <w:r>
         <w:rPr>
           <w:rFonts w:ascii="Times New Roman" w:hAnsi="Times New Roman" w:cs="Times New Roman"/>
@@ -4673,9 +4636,12 @@
           <w:szCs w:val="24"/>
           <w:lang w:val="en-US"/>
         </w:rPr>
-        <w:t>ours</w:t>
-      </w:r>
-      <w:r>
+        <w:t xml:space="preserve"> et al.: The scale–free networks are less resilient with respect to target removals. </w:t>
+      </w:r>
+    </w:p>
+    <w:p>
+      <w:pPr>
+        <w:jc w:val="center"/>
         <w:rPr>
           <w:rFonts w:ascii="Times New Roman" w:hAnsi="Times New Roman" w:cs="Times New Roman"/>
           <w:color w:val="000000" w:themeColor="text1"/>
@@ -4683,8 +4649,7 @@
           <w:szCs w:val="24"/>
           <w:lang w:val="en-US"/>
         </w:rPr>
-        <w:t xml:space="preserve">. None the less, the number of resulting components is </w:t>
-      </w:r>
+      </w:pPr>
       <w:r>
         <w:rPr>
           <w:rFonts w:ascii="Times New Roman" w:hAnsi="Times New Roman" w:cs="Times New Roman"/>
@@ -4693,7 +4658,7 @@
           <w:szCs w:val="24"/>
           <w:lang w:val="en-US"/>
         </w:rPr>
-        <w:t xml:space="preserve">much larger in scale–free networks, which also provides the same idea as the </w:t>
+        <w:t>Fig _ Diameter after random and target attacks (</w:t>
       </w:r>
       <w:proofErr w:type="spellStart"/>
       <w:r>
@@ -4715,57 +4680,7 @@
           <w:szCs w:val="24"/>
           <w:lang w:val="en-US"/>
         </w:rPr>
-        <w:t xml:space="preserve"> </w:t>
-      </w:r>
-      <w:r>
-        <w:rPr>
-          <w:rFonts w:ascii="Times New Roman" w:hAnsi="Times New Roman" w:cs="Times New Roman"/>
-          <w:color w:val="000000" w:themeColor="text1"/>
-          <w:sz w:val="24"/>
-          <w:szCs w:val="24"/>
-          <w:lang w:val="en-US"/>
-        </w:rPr>
-        <w:t xml:space="preserve">et al.: The </w:t>
-      </w:r>
-      <w:r>
-        <w:rPr>
-          <w:rFonts w:ascii="Times New Roman" w:hAnsi="Times New Roman" w:cs="Times New Roman"/>
-          <w:color w:val="000000" w:themeColor="text1"/>
-          <w:sz w:val="24"/>
-          <w:szCs w:val="24"/>
-          <w:lang w:val="en-US"/>
-        </w:rPr>
-        <w:t>scale–free networks</w:t>
-      </w:r>
-      <w:r>
-        <w:rPr>
-          <w:rFonts w:ascii="Times New Roman" w:hAnsi="Times New Roman" w:cs="Times New Roman"/>
-          <w:color w:val="000000" w:themeColor="text1"/>
-          <w:sz w:val="24"/>
-          <w:szCs w:val="24"/>
-          <w:lang w:val="en-US"/>
-        </w:rPr>
-        <w:t xml:space="preserve"> are less</w:t>
-      </w:r>
-      <w:r>
-        <w:rPr>
-          <w:rFonts w:ascii="Times New Roman" w:hAnsi="Times New Roman" w:cs="Times New Roman"/>
-          <w:color w:val="000000" w:themeColor="text1"/>
-          <w:sz w:val="24"/>
-          <w:szCs w:val="24"/>
-          <w:lang w:val="en-US"/>
-        </w:rPr>
-        <w:t xml:space="preserve"> resilient</w:t>
-      </w:r>
-      <w:r>
-        <w:rPr>
-          <w:rFonts w:ascii="Times New Roman" w:hAnsi="Times New Roman" w:cs="Times New Roman"/>
-          <w:color w:val="000000" w:themeColor="text1"/>
-          <w:sz w:val="24"/>
-          <w:szCs w:val="24"/>
-          <w:lang w:val="en-US"/>
-        </w:rPr>
-        <w:t xml:space="preserve"> with respect to target removals. </w:t>
+        <w:t xml:space="preserve"> et al.)</w:t>
       </w:r>
     </w:p>
     <w:p>
@@ -4773,51 +4688,11 @@
         <w:jc w:val="center"/>
         <w:rPr>
           <w:rFonts w:ascii="Times New Roman" w:hAnsi="Times New Roman" w:cs="Times New Roman"/>
-          <w:color w:val="000000" w:themeColor="text1"/>
-          <w:sz w:val="24"/>
-          <w:szCs w:val="24"/>
-          <w:lang w:val="en-US"/>
-        </w:rPr>
-      </w:pPr>
-      <w:r>
-        <w:rPr>
-          <w:rFonts w:ascii="Times New Roman" w:hAnsi="Times New Roman" w:cs="Times New Roman"/>
-          <w:color w:val="000000" w:themeColor="text1"/>
-          <w:sz w:val="24"/>
-          <w:szCs w:val="24"/>
-          <w:lang w:val="en-US"/>
-        </w:rPr>
-        <w:t>Fig _ Diameter after random and target attacks (</w:t>
-      </w:r>
-      <w:proofErr w:type="spellStart"/>
-      <w:r>
-        <w:rPr>
-          <w:rFonts w:ascii="Times New Roman" w:hAnsi="Times New Roman" w:cs="Times New Roman"/>
-          <w:color w:val="000000" w:themeColor="text1"/>
-          <w:sz w:val="24"/>
-          <w:szCs w:val="24"/>
-          <w:lang w:val="en-US"/>
-        </w:rPr>
-        <w:t>Réka</w:t>
-      </w:r>
-      <w:proofErr w:type="spellEnd"/>
-      <w:r>
-        <w:rPr>
-          <w:rFonts w:ascii="Times New Roman" w:hAnsi="Times New Roman" w:cs="Times New Roman"/>
-          <w:color w:val="000000" w:themeColor="text1"/>
-          <w:sz w:val="24"/>
-          <w:szCs w:val="24"/>
-          <w:lang w:val="en-US"/>
-        </w:rPr>
-        <w:t xml:space="preserve"> et al.)</w:t>
-      </w:r>
-    </w:p>
-    <w:p>
-      <w:pPr>
-        <w:jc w:val="center"/>
-      </w:pPr>
-      <w:r>
-        <w:rPr>
+        </w:rPr>
+      </w:pPr>
+      <w:r>
+        <w:rPr>
+          <w:rFonts w:ascii="Times New Roman" w:hAnsi="Times New Roman" w:cs="Times New Roman"/>
           <w:noProof/>
         </w:rPr>
         <w:lastRenderedPageBreak/>
@@ -4866,6 +4741,35 @@
     </w:p>
     <w:p>
       <w:pPr>
+        <w:jc w:val="center"/>
+        <w:rPr>
+          <w:rFonts w:ascii="Times New Roman" w:hAnsi="Times New Roman" w:cs="Times New Roman"/>
+          <w:b/>
+          <w:bCs/>
+          <w:lang w:val="en-US"/>
+        </w:rPr>
+      </w:pPr>
+      <w:r>
+        <w:rPr>
+          <w:rFonts w:ascii="Times New Roman" w:hAnsi="Times New Roman" w:cs="Times New Roman"/>
+          <w:b/>
+          <w:bCs/>
+          <w:lang w:val="en-US"/>
+        </w:rPr>
+        <w:t>Figure</w:t>
+      </w:r>
+      <w:r>
+        <w:rPr>
+          <w:rFonts w:ascii="Times New Roman" w:hAnsi="Times New Roman" w:cs="Times New Roman"/>
+          <w:b/>
+          <w:bCs/>
+          <w:lang w:val="en-US"/>
+        </w:rPr>
+        <w:t xml:space="preserve"> </w:t>
+      </w:r>
+    </w:p>
+    <w:p>
+      <w:pPr>
         <w:rPr>
           <w:rFonts w:ascii="Times New Roman" w:hAnsi="Times New Roman" w:cs="Times New Roman"/>
           <w:color w:val="000000" w:themeColor="text1"/>
@@ -4874,6 +4778,7 @@
           <w:lang w:val="en-US"/>
         </w:rPr>
       </w:pPr>
+      <w:proofErr w:type="spellStart"/>
       <w:r>
         <w:rPr>
           <w:rFonts w:ascii="Times New Roman" w:hAnsi="Times New Roman" w:cs="Times New Roman"/>
@@ -4882,13 +4787,73 @@
           <w:szCs w:val="24"/>
           <w:lang w:val="en-US"/>
         </w:rPr>
-        <w:t xml:space="preserve">Réka Albert, Hawoong Jeong &amp; Albert-László Barabási., 2000. Error and attack tolerance of complex networks. Nature, 406, pages378–382 </w:t>
-      </w:r>
-    </w:p>
-    <w:p>
-      <w:r>
-        <w:rPr>
-          <w:rFonts w:ascii="Arial" w:hAnsi="Arial" w:cs="Arial"/>
+        <w:t>Réka</w:t>
+      </w:r>
+      <w:proofErr w:type="spellEnd"/>
+      <w:r>
+        <w:rPr>
+          <w:rFonts w:ascii="Times New Roman" w:hAnsi="Times New Roman" w:cs="Times New Roman"/>
+          <w:color w:val="000000" w:themeColor="text1"/>
+          <w:sz w:val="24"/>
+          <w:szCs w:val="24"/>
+          <w:lang w:val="en-US"/>
+        </w:rPr>
+        <w:t xml:space="preserve"> Albert, </w:t>
+      </w:r>
+      <w:proofErr w:type="spellStart"/>
+      <w:r>
+        <w:rPr>
+          <w:rFonts w:ascii="Times New Roman" w:hAnsi="Times New Roman" w:cs="Times New Roman"/>
+          <w:color w:val="000000" w:themeColor="text1"/>
+          <w:sz w:val="24"/>
+          <w:szCs w:val="24"/>
+          <w:lang w:val="en-US"/>
+        </w:rPr>
+        <w:t>Hawoong</w:t>
+      </w:r>
+      <w:proofErr w:type="spellEnd"/>
+      <w:r>
+        <w:rPr>
+          <w:rFonts w:ascii="Times New Roman" w:hAnsi="Times New Roman" w:cs="Times New Roman"/>
+          <w:color w:val="000000" w:themeColor="text1"/>
+          <w:sz w:val="24"/>
+          <w:szCs w:val="24"/>
+          <w:lang w:val="en-US"/>
+        </w:rPr>
+        <w:t xml:space="preserve"> </w:t>
+      </w:r>
+      <w:proofErr w:type="spellStart"/>
+      <w:r>
+        <w:rPr>
+          <w:rFonts w:ascii="Times New Roman" w:hAnsi="Times New Roman" w:cs="Times New Roman"/>
+          <w:color w:val="000000" w:themeColor="text1"/>
+          <w:sz w:val="24"/>
+          <w:szCs w:val="24"/>
+          <w:lang w:val="en-US"/>
+        </w:rPr>
+        <w:t>Jeong</w:t>
+      </w:r>
+      <w:proofErr w:type="spellEnd"/>
+      <w:r>
+        <w:rPr>
+          <w:rFonts w:ascii="Times New Roman" w:hAnsi="Times New Roman" w:cs="Times New Roman"/>
+          <w:color w:val="000000" w:themeColor="text1"/>
+          <w:sz w:val="24"/>
+          <w:szCs w:val="24"/>
+          <w:lang w:val="en-US"/>
+        </w:rPr>
+        <w:t xml:space="preserve"> &amp; Albert-László Barabási., 2000. Error and attack tolerance of complex networks. Nature, 406, pages378–382 </w:t>
+      </w:r>
+    </w:p>
+    <w:p>
+      <w:pPr>
+        <w:rPr>
+          <w:rFonts w:ascii="Times New Roman" w:hAnsi="Times New Roman" w:cs="Times New Roman"/>
+        </w:rPr>
+      </w:pPr>
+      <w:r>
+        <w:rPr>
+          <w:rFonts w:ascii="Times New Roman" w:hAnsi="Times New Roman" w:cs="Times New Roman"/>
           <w:color w:val="222222"/>
           <w:sz w:val="20"/>
           <w:szCs w:val="20"/>
@@ -4899,7 +4864,7 @@
       <w:r>
         <w:rPr>
           <w:rStyle w:val="apple-converted-space"/>
-          <w:rFonts w:ascii="Arial" w:hAnsi="Arial" w:cs="Arial"/>
+          <w:rFonts w:ascii="Times New Roman" w:hAnsi="Times New Roman" w:cs="Times New Roman"/>
           <w:color w:val="222222"/>
           <w:sz w:val="20"/>
           <w:szCs w:val="20"/>
@@ -4909,7 +4874,7 @@
       </w:r>
       <w:r>
         <w:rPr>
-          <w:rFonts w:ascii="Arial" w:hAnsi="Arial" w:cs="Arial"/>
+          <w:rFonts w:ascii="Times New Roman" w:hAnsi="Times New Roman" w:cs="Times New Roman"/>
           <w:i/>
           <w:iCs/>
           <w:color w:val="222222"/>
@@ -4920,7 +4885,7 @@
       </w:r>
       <w:r>
         <w:rPr>
-          <w:rFonts w:ascii="Arial" w:hAnsi="Arial" w:cs="Arial"/>
+          <w:rFonts w:ascii="Times New Roman" w:hAnsi="Times New Roman" w:cs="Times New Roman"/>
           <w:color w:val="222222"/>
           <w:sz w:val="20"/>
           <w:szCs w:val="20"/>
@@ -4931,7 +4896,7 @@
       <w:r>
         <w:rPr>
           <w:rStyle w:val="apple-converted-space"/>
-          <w:rFonts w:ascii="Arial" w:hAnsi="Arial" w:cs="Arial"/>
+          <w:rFonts w:ascii="Times New Roman" w:hAnsi="Times New Roman" w:cs="Times New Roman"/>
           <w:color w:val="222222"/>
           <w:sz w:val="20"/>
           <w:szCs w:val="20"/>
@@ -4941,7 +4906,7 @@
       </w:r>
       <w:r>
         <w:rPr>
-          <w:rFonts w:ascii="Arial" w:hAnsi="Arial" w:cs="Arial"/>
+          <w:rFonts w:ascii="Times New Roman" w:hAnsi="Times New Roman" w:cs="Times New Roman"/>
           <w:i/>
           <w:iCs/>
           <w:color w:val="222222"/>
@@ -4952,7 +4917,7 @@
       </w:r>
       <w:r>
         <w:rPr>
-          <w:rFonts w:ascii="Arial" w:hAnsi="Arial" w:cs="Arial"/>
+          <w:rFonts w:ascii="Times New Roman" w:hAnsi="Times New Roman" w:cs="Times New Roman"/>
           <w:color w:val="222222"/>
           <w:sz w:val="20"/>
           <w:szCs w:val="20"/>

</xml_diff>